<commit_message>
23-06-23, Blog over Chandler bijgewerkt
</commit_message>
<xml_diff>
--- a/BlogsWord/Vrijheidengelijkheid.docx
+++ b/BlogsWord/Vrijheidengelijkheid.docx
@@ -185,7 +185,31 @@
         <w:rPr>
           <w:rFonts w:ascii="Courier New" w:hAnsi="Courier New" w:cs="Courier New"/>
         </w:rPr>
-        <w:t>is het wel duidelijk dat het politieke systeem door rijken wordt gedomineerd</w:t>
+        <w:t>is het wel duidelijk</w:t>
+      </w:r>
+      <w:r>
+        <w:rPr>
+          <w:rFonts w:ascii="Courier New" w:hAnsi="Courier New" w:cs="Courier New"/>
+        </w:rPr>
+        <w:t xml:space="preserve">, </w:t>
+      </w:r>
+      <w:r>
+        <w:rPr>
+          <w:rFonts w:ascii="Courier New" w:hAnsi="Courier New" w:cs="Courier New"/>
+        </w:rPr>
+        <w:t xml:space="preserve">het politieke systeem </w:t>
+      </w:r>
+      <w:r>
+        <w:rPr>
+          <w:rFonts w:ascii="Courier New" w:hAnsi="Courier New" w:cs="Courier New"/>
+        </w:rPr>
+        <w:t xml:space="preserve">wordt </w:t>
+      </w:r>
+      <w:r>
+        <w:rPr>
+          <w:rFonts w:ascii="Courier New" w:hAnsi="Courier New" w:cs="Courier New"/>
+        </w:rPr>
+        <w:t>door rijken gedomineerd</w:t>
       </w:r>
       <w:r>
         <w:rPr>
@@ -203,13 +227,7 @@
         <w:rPr>
           <w:rFonts w:ascii="Courier New" w:hAnsi="Courier New" w:cs="Courier New"/>
         </w:rPr>
-        <w:t>beïnvloeden</w:t>
-      </w:r>
-      <w:r>
-        <w:rPr>
-          <w:rFonts w:ascii="Courier New" w:hAnsi="Courier New" w:cs="Courier New"/>
-        </w:rPr>
-        <w:t>. Ze zijn zich bewust van de</w:t>
+        <w:t>beïnvloeden. Ze zijn zich bewust van de</w:t>
       </w:r>
       <w:r>
         <w:rPr>
@@ -299,39 +317,37 @@
         <w:rPr>
           <w:rFonts w:ascii="Courier New" w:hAnsi="Courier New" w:cs="Courier New"/>
         </w:rPr>
-        <w:t xml:space="preserve"> in deze</w:t>
-      </w:r>
-      <w:r>
-        <w:rPr>
-          <w:rFonts w:ascii="Courier New" w:hAnsi="Courier New" w:cs="Courier New"/>
-        </w:rPr>
-        <w:t xml:space="preserve">, en daar heeft hij </w:t>
-      </w:r>
-      <w:r>
-        <w:rPr>
-          <w:rFonts w:ascii="Courier New" w:hAnsi="Courier New" w:cs="Courier New"/>
-        </w:rPr>
-        <w:t xml:space="preserve">helemaal </w:t>
-      </w:r>
-      <w:r>
-        <w:rPr>
-          <w:rFonts w:ascii="Courier New" w:hAnsi="Courier New" w:cs="Courier New"/>
-        </w:rPr>
-        <w:t xml:space="preserve">gelijk in, is een constructieve en coherente visie op hoe een betere en eerlijkere samenleving </w:t>
-      </w:r>
-      <w:proofErr w:type="gramStart"/>
-      <w:r>
-        <w:rPr>
-          <w:rFonts w:ascii="Courier New" w:hAnsi="Courier New" w:cs="Courier New"/>
-        </w:rPr>
-        <w:t>eruit ziet</w:t>
-      </w:r>
-      <w:proofErr w:type="gramEnd"/>
-      <w:r>
-        <w:rPr>
-          <w:rFonts w:ascii="Courier New" w:hAnsi="Courier New" w:cs="Courier New"/>
-        </w:rPr>
-        <w:t>. Een liberale democratie heeft</w:t>
+        <w:t xml:space="preserve"> </w:t>
+      </w:r>
+      <w:r>
+        <w:rPr>
+          <w:rFonts w:ascii="Courier New" w:hAnsi="Courier New" w:cs="Courier New"/>
+        </w:rPr>
+        <w:t>in het politieke denken</w:t>
+      </w:r>
+      <w:r>
+        <w:rPr>
+          <w:rFonts w:ascii="Courier New" w:hAnsi="Courier New" w:cs="Courier New"/>
+        </w:rPr>
+        <w:t xml:space="preserve">, daar </w:t>
+      </w:r>
+      <w:r>
+        <w:rPr>
+          <w:rFonts w:ascii="Courier New" w:hAnsi="Courier New" w:cs="Courier New"/>
+        </w:rPr>
+        <w:t>zet hij wel een interessante deur open</w:t>
+      </w:r>
+      <w:r>
+        <w:rPr>
+          <w:rFonts w:ascii="Courier New" w:hAnsi="Courier New" w:cs="Courier New"/>
+        </w:rPr>
+        <w:t xml:space="preserve">, is een constructieve en coherente visie op een betere en eerlijkere samenleving. </w:t>
+      </w:r>
+      <w:r>
+        <w:rPr>
+          <w:rFonts w:ascii="Courier New" w:hAnsi="Courier New" w:cs="Courier New"/>
+        </w:rPr>
+        <w:t>Democratieën hebben</w:t>
       </w:r>
       <w:r>
         <w:rPr>
@@ -343,7 +359,19 @@
         <w:rPr>
           <w:rFonts w:ascii="Courier New" w:hAnsi="Courier New" w:cs="Courier New"/>
         </w:rPr>
-        <w:t xml:space="preserve"> ethische of ideologische onderbouwing nodig die mensen snappen, waar ze voor willen opkomen en die ze willen verdedigen. </w:t>
+        <w:t xml:space="preserve"> ethische of ideologische onderbouwing nodig die </w:t>
+      </w:r>
+      <w:r>
+        <w:rPr>
+          <w:rFonts w:ascii="Courier New" w:hAnsi="Courier New" w:cs="Courier New"/>
+        </w:rPr>
+        <w:t>burgers</w:t>
+      </w:r>
+      <w:r>
+        <w:rPr>
+          <w:rFonts w:ascii="Courier New" w:hAnsi="Courier New" w:cs="Courier New"/>
+        </w:rPr>
+        <w:t xml:space="preserve"> snappen, waar ze voor willen opkomen en die ze willen verdedigen. </w:t>
       </w:r>
     </w:p>
     <w:p>
@@ -564,45 +592,25 @@
         <w:rPr>
           <w:rFonts w:ascii="Courier New" w:hAnsi="Courier New" w:cs="Courier New"/>
         </w:rPr>
-        <w:t xml:space="preserve"> tweede deel</w:t>
-      </w:r>
-      <w:r>
-        <w:rPr>
-          <w:rFonts w:ascii="Courier New" w:hAnsi="Courier New" w:cs="Courier New"/>
-        </w:rPr>
-        <w:t xml:space="preserve">, dat concreter </w:t>
-      </w:r>
-      <w:proofErr w:type="gramStart"/>
-      <w:r>
-        <w:rPr>
-          <w:rFonts w:ascii="Courier New" w:hAnsi="Courier New" w:cs="Courier New"/>
-        </w:rPr>
-        <w:t>is,</w:t>
-      </w:r>
-      <w:r>
-        <w:rPr>
-          <w:rFonts w:ascii="Courier New" w:hAnsi="Courier New" w:cs="Courier New"/>
-        </w:rPr>
-        <w:t xml:space="preserve">  </w:t>
-      </w:r>
-      <w:r>
-        <w:rPr>
-          <w:rFonts w:ascii="Courier New" w:hAnsi="Courier New" w:cs="Courier New"/>
-        </w:rPr>
-        <w:t>laat</w:t>
-      </w:r>
-      <w:proofErr w:type="gramEnd"/>
-      <w:r>
-        <w:rPr>
-          <w:rFonts w:ascii="Courier New" w:hAnsi="Courier New" w:cs="Courier New"/>
-        </w:rPr>
-        <w:t xml:space="preserve"> hij de wereld zien</w:t>
-      </w:r>
-      <w:r>
-        <w:rPr>
-          <w:rFonts w:ascii="Courier New" w:hAnsi="Courier New" w:cs="Courier New"/>
-        </w:rPr>
-        <w:t xml:space="preserve"> wanneer </w:t>
+        <w:t xml:space="preserve"> tweede deel </w:t>
+      </w:r>
+      <w:r>
+        <w:rPr>
+          <w:rFonts w:ascii="Courier New" w:hAnsi="Courier New" w:cs="Courier New"/>
+        </w:rPr>
+        <w:t>laat hij zien</w:t>
+      </w:r>
+      <w:r>
+        <w:rPr>
+          <w:rFonts w:ascii="Courier New" w:hAnsi="Courier New" w:cs="Courier New"/>
+        </w:rPr>
+        <w:t xml:space="preserve"> </w:t>
+      </w:r>
+      <w:r>
+        <w:rPr>
+          <w:rFonts w:ascii="Courier New" w:hAnsi="Courier New" w:cs="Courier New"/>
+        </w:rPr>
+        <w:t xml:space="preserve">hoe </w:t>
       </w:r>
       <w:proofErr w:type="spellStart"/>
       <w:r>
@@ -616,7 +624,19 @@
         <w:rPr>
           <w:rFonts w:ascii="Courier New" w:hAnsi="Courier New" w:cs="Courier New"/>
         </w:rPr>
-        <w:t xml:space="preserve"> ideeën gebruikt worden. </w:t>
+        <w:t xml:space="preserve"> ideeën gebruikt </w:t>
+      </w:r>
+      <w:r>
+        <w:rPr>
+          <w:rFonts w:ascii="Courier New" w:hAnsi="Courier New" w:cs="Courier New"/>
+        </w:rPr>
+        <w:t xml:space="preserve">kunnen </w:t>
+      </w:r>
+      <w:r>
+        <w:rPr>
+          <w:rFonts w:ascii="Courier New" w:hAnsi="Courier New" w:cs="Courier New"/>
+        </w:rPr>
+        <w:t xml:space="preserve">worden. </w:t>
       </w:r>
       <w:r>
         <w:rPr>
@@ -628,7 +648,19 @@
         <w:rPr>
           <w:rFonts w:ascii="Courier New" w:hAnsi="Courier New" w:cs="Courier New"/>
         </w:rPr>
-        <w:t xml:space="preserve"> wil </w:t>
+        <w:t xml:space="preserve"> wil een eerlijkere samenleving opbouwen </w:t>
+      </w:r>
+      <w:r>
+        <w:rPr>
+          <w:rFonts w:ascii="Courier New" w:hAnsi="Courier New" w:cs="Courier New"/>
+        </w:rPr>
+        <w:t xml:space="preserve">en toewerken </w:t>
+      </w:r>
+      <w:r>
+        <w:rPr>
+          <w:rFonts w:ascii="Courier New" w:hAnsi="Courier New" w:cs="Courier New"/>
+        </w:rPr>
+        <w:t xml:space="preserve">naar wat moreel wenselijk en praktisch mogelijk is. </w:t>
       </w:r>
       <w:proofErr w:type="spellStart"/>
       <w:r>
@@ -642,88 +674,56 @@
         <w:rPr>
           <w:rFonts w:ascii="Courier New" w:hAnsi="Courier New" w:cs="Courier New"/>
         </w:rPr>
+        <w:t xml:space="preserve"> was de intellectueel die decennialang aan zijn theorie werkte en zijn ideeën deelde </w:t>
+      </w:r>
+      <w:r>
+        <w:rPr>
+          <w:rFonts w:ascii="Courier New" w:hAnsi="Courier New" w:cs="Courier New"/>
+        </w:rPr>
+        <w:t>met</w:t>
+      </w:r>
+      <w:r>
+        <w:rPr>
+          <w:rFonts w:ascii="Courier New" w:hAnsi="Courier New" w:cs="Courier New"/>
+        </w:rPr>
         <w:t xml:space="preserve"> </w:t>
       </w:r>
       <w:r>
         <w:rPr>
           <w:rFonts w:ascii="Courier New" w:hAnsi="Courier New" w:cs="Courier New"/>
         </w:rPr>
-        <w:t xml:space="preserve">ideeën </w:t>
-      </w:r>
-      <w:r>
-        <w:rPr>
-          <w:rFonts w:ascii="Courier New" w:hAnsi="Courier New" w:cs="Courier New"/>
-        </w:rPr>
-        <w:t xml:space="preserve">gebruiken om een eerlijkere samenleving op te bouwen </w:t>
-      </w:r>
-      <w:r>
-        <w:rPr>
-          <w:rFonts w:ascii="Courier New" w:hAnsi="Courier New" w:cs="Courier New"/>
-        </w:rPr>
-        <w:t xml:space="preserve">en toewerken </w:t>
-      </w:r>
-      <w:r>
-        <w:rPr>
-          <w:rFonts w:ascii="Courier New" w:hAnsi="Courier New" w:cs="Courier New"/>
-        </w:rPr>
-        <w:t xml:space="preserve">naar wat moreel wenselijk en praktisch mogelijk is. </w:t>
-      </w:r>
-      <w:proofErr w:type="spellStart"/>
-      <w:r>
-        <w:rPr>
-          <w:rFonts w:ascii="Courier New" w:hAnsi="Courier New" w:cs="Courier New"/>
-        </w:rPr>
-        <w:t>Rawls</w:t>
-      </w:r>
-      <w:proofErr w:type="spellEnd"/>
-      <w:r>
-        <w:rPr>
-          <w:rFonts w:ascii="Courier New" w:hAnsi="Courier New" w:cs="Courier New"/>
-        </w:rPr>
-        <w:t xml:space="preserve"> was de intellectueel die decennialang aan zijn theorie werkte en zijn ideeën deelde </w:t>
-      </w:r>
-      <w:r>
-        <w:rPr>
-          <w:rFonts w:ascii="Courier New" w:hAnsi="Courier New" w:cs="Courier New"/>
-        </w:rPr>
-        <w:t xml:space="preserve">in zijn kleine wereld van </w:t>
-      </w:r>
-      <w:r>
-        <w:rPr>
-          <w:rFonts w:ascii="Courier New" w:hAnsi="Courier New" w:cs="Courier New"/>
-        </w:rPr>
         <w:t>wetenschappers en studenten. Chandler wil dat ze gebruikt worden</w:t>
       </w:r>
       <w:r>
         <w:rPr>
           <w:rFonts w:ascii="Courier New" w:hAnsi="Courier New" w:cs="Courier New"/>
         </w:rPr>
-        <w:t xml:space="preserve"> op straat, in de media en in de politiek. Hij wil dat</w:t>
-      </w:r>
-      <w:r>
-        <w:rPr>
-          <w:rFonts w:ascii="Courier New" w:hAnsi="Courier New" w:cs="Courier New"/>
-        </w:rPr>
-        <w:t xml:space="preserve"> ze ons denken </w:t>
+        <w:t xml:space="preserve"> op straat, de media en de politiek. Hij wil dat</w:t>
+      </w:r>
+      <w:r>
+        <w:rPr>
+          <w:rFonts w:ascii="Courier New" w:hAnsi="Courier New" w:cs="Courier New"/>
+        </w:rPr>
+        <w:t xml:space="preserve"> ze ons denken veranderen, </w:t>
+      </w:r>
+      <w:r>
+        <w:rPr>
+          <w:rFonts w:ascii="Courier New" w:hAnsi="Courier New" w:cs="Courier New"/>
+        </w:rPr>
+        <w:t xml:space="preserve">dat we </w:t>
+      </w:r>
+      <w:r>
+        <w:rPr>
+          <w:rFonts w:ascii="Courier New" w:hAnsi="Courier New" w:cs="Courier New"/>
+        </w:rPr>
+        <w:t xml:space="preserve">er </w:t>
       </w:r>
       <w:r>
         <w:rPr>
           <w:rFonts w:ascii="Courier New" w:hAnsi="Courier New" w:cs="Courier New"/>
         </w:rPr>
         <w:lastRenderedPageBreak/>
-        <w:t xml:space="preserve">veranderen, </w:t>
-      </w:r>
-      <w:r>
-        <w:rPr>
-          <w:rFonts w:ascii="Courier New" w:hAnsi="Courier New" w:cs="Courier New"/>
-        </w:rPr>
-        <w:t xml:space="preserve">dat we </w:t>
-      </w:r>
-      <w:r>
-        <w:rPr>
-          <w:rFonts w:ascii="Courier New" w:hAnsi="Courier New" w:cs="Courier New"/>
-        </w:rPr>
-        <w:t xml:space="preserve">er verkiezingen mee </w:t>
+        <w:t xml:space="preserve">verkiezingen mee </w:t>
       </w:r>
       <w:r>
         <w:rPr>
@@ -795,6 +795,26 @@
         <w:rPr>
           <w:rFonts w:ascii="Courier New" w:hAnsi="Courier New" w:cs="Courier New"/>
         </w:rPr>
+        <w:t xml:space="preserve">Eerst over </w:t>
+      </w:r>
+      <w:proofErr w:type="spellStart"/>
+      <w:r>
+        <w:rPr>
+          <w:rFonts w:ascii="Courier New" w:hAnsi="Courier New" w:cs="Courier New"/>
+        </w:rPr>
+        <w:t>Rawls</w:t>
+      </w:r>
+      <w:proofErr w:type="spellEnd"/>
+      <w:r>
+        <w:rPr>
+          <w:rFonts w:ascii="Courier New" w:hAnsi="Courier New" w:cs="Courier New"/>
+        </w:rPr>
+        <w:t xml:space="preserve">’ werk. </w:t>
+      </w:r>
+      <w:r>
+        <w:rPr>
+          <w:rFonts w:ascii="Courier New" w:hAnsi="Courier New" w:cs="Courier New"/>
+        </w:rPr>
         <w:t xml:space="preserve">Volgens </w:t>
       </w:r>
       <w:proofErr w:type="spellStart"/>
@@ -821,13 +841,25 @@
         <w:rPr>
           <w:rFonts w:ascii="Courier New" w:hAnsi="Courier New" w:cs="Courier New"/>
         </w:rPr>
-        <w:t xml:space="preserve">geen oorspronkelijk, natuurlijke of neutrale manier om een samenleving te organiseren. Onze democratie en instituten die we vormgeven zijn gebaseerd op menselijke keuzen en wij kunnen ze zelf veranderen. Maar we hebben </w:t>
-      </w:r>
-      <w:r>
-        <w:rPr>
-          <w:rFonts w:ascii="Courier New" w:hAnsi="Courier New" w:cs="Courier New"/>
-        </w:rPr>
-        <w:t xml:space="preserve">de democratie en instituten </w:t>
+        <w:t>geen oorspronkelijk, natuurlijke of neutrale manier om een samenleving te organiseren. Onze democratie en instituten die we vormgeven zijn gebaseerd op menselijke keuzen en wij kunnen ze zelf veranderen.</w:t>
+      </w:r>
+      <w:r>
+        <w:rPr>
+          <w:rFonts w:ascii="Courier New" w:hAnsi="Courier New" w:cs="Courier New"/>
+        </w:rPr>
+        <w:t xml:space="preserve"> D</w:t>
+      </w:r>
+      <w:r>
+        <w:rPr>
+          <w:rFonts w:ascii="Courier New" w:hAnsi="Courier New" w:cs="Courier New"/>
+        </w:rPr>
+        <w:t xml:space="preserve">emocratie en instituten </w:t>
+      </w:r>
+      <w:r>
+        <w:rPr>
+          <w:rFonts w:ascii="Courier New" w:hAnsi="Courier New" w:cs="Courier New"/>
+        </w:rPr>
+        <w:t xml:space="preserve">hebben we </w:t>
       </w:r>
       <w:r>
         <w:rPr>
@@ -851,19 +883,25 @@
         <w:rPr>
           <w:rFonts w:ascii="Courier New" w:hAnsi="Courier New" w:cs="Courier New"/>
         </w:rPr>
-        <w:t>Onzen samenleving</w:t>
-      </w:r>
-      <w:r>
-        <w:rPr>
-          <w:rFonts w:ascii="Courier New" w:hAnsi="Courier New" w:cs="Courier New"/>
-        </w:rPr>
-        <w:t xml:space="preserve"> vraagt om politieke structuren </w:t>
-      </w:r>
-      <w:r>
-        <w:rPr>
-          <w:rFonts w:ascii="Courier New" w:hAnsi="Courier New" w:cs="Courier New"/>
-        </w:rPr>
-        <w:t>waarmee we tot</w:t>
+        <w:t>P</w:t>
+      </w:r>
+      <w:r>
+        <w:rPr>
+          <w:rFonts w:ascii="Courier New" w:hAnsi="Courier New" w:cs="Courier New"/>
+        </w:rPr>
+        <w:t xml:space="preserve">olitieke structuren </w:t>
+      </w:r>
+      <w:r>
+        <w:rPr>
+          <w:rFonts w:ascii="Courier New" w:hAnsi="Courier New" w:cs="Courier New"/>
+        </w:rPr>
+        <w:t>zijn daarbij nodig om</w:t>
+      </w:r>
+      <w:r>
+        <w:rPr>
+          <w:rFonts w:ascii="Courier New" w:hAnsi="Courier New" w:cs="Courier New"/>
+        </w:rPr>
+        <w:t xml:space="preserve"> tot</w:t>
       </w:r>
       <w:r>
         <w:rPr>
@@ -875,6 +913,12 @@
         <w:rPr>
           <w:rFonts w:ascii="Courier New" w:hAnsi="Courier New" w:cs="Courier New"/>
         </w:rPr>
+        <w:t xml:space="preserve">te </w:t>
+      </w:r>
+      <w:r>
+        <w:rPr>
+          <w:rFonts w:ascii="Courier New" w:hAnsi="Courier New" w:cs="Courier New"/>
+        </w:rPr>
         <w:t>kunnen</w:t>
       </w:r>
       <w:r>
@@ -887,51 +931,67 @@
         <w:rPr>
           <w:rFonts w:ascii="Courier New" w:hAnsi="Courier New" w:cs="Courier New"/>
         </w:rPr>
-        <w:t>We hebben</w:t>
-      </w:r>
-      <w:r>
-        <w:rPr>
-          <w:rFonts w:ascii="Courier New" w:hAnsi="Courier New" w:cs="Courier New"/>
-        </w:rPr>
-        <w:t xml:space="preserve"> juridische s</w:t>
-      </w:r>
-      <w:r>
-        <w:rPr>
-          <w:rFonts w:ascii="Courier New" w:hAnsi="Courier New" w:cs="Courier New"/>
-        </w:rPr>
-        <w:t>tructuren nodig</w:t>
-      </w:r>
-      <w:r>
-        <w:rPr>
-          <w:rFonts w:ascii="Courier New" w:hAnsi="Courier New" w:cs="Courier New"/>
-        </w:rPr>
-        <w:t xml:space="preserve"> om </w:t>
-      </w:r>
-      <w:r>
-        <w:rPr>
-          <w:rFonts w:ascii="Courier New" w:hAnsi="Courier New" w:cs="Courier New"/>
-        </w:rPr>
-        <w:t xml:space="preserve">de gang van zaken </w:t>
-      </w:r>
-      <w:r>
-        <w:rPr>
-          <w:rFonts w:ascii="Courier New" w:hAnsi="Courier New" w:cs="Courier New"/>
-        </w:rPr>
-        <w:t xml:space="preserve">te controleren. Economische </w:t>
-      </w:r>
-      <w:proofErr w:type="spellStart"/>
-      <w:r>
-        <w:rPr>
-          <w:rFonts w:ascii="Courier New" w:hAnsi="Courier New" w:cs="Courier New"/>
-        </w:rPr>
-        <w:t>structen</w:t>
-      </w:r>
-      <w:proofErr w:type="spellEnd"/>
-      <w:r>
-        <w:rPr>
-          <w:rFonts w:ascii="Courier New" w:hAnsi="Courier New" w:cs="Courier New"/>
-        </w:rPr>
-        <w:t xml:space="preserve"> zijn er</w:t>
+        <w:t>J</w:t>
+      </w:r>
+      <w:r>
+        <w:rPr>
+          <w:rFonts w:ascii="Courier New" w:hAnsi="Courier New" w:cs="Courier New"/>
+        </w:rPr>
+        <w:t>uridische s</w:t>
+      </w:r>
+      <w:r>
+        <w:rPr>
+          <w:rFonts w:ascii="Courier New" w:hAnsi="Courier New" w:cs="Courier New"/>
+        </w:rPr>
+        <w:t xml:space="preserve">tructuren </w:t>
+      </w:r>
+      <w:r>
+        <w:rPr>
+          <w:rFonts w:ascii="Courier New" w:hAnsi="Courier New" w:cs="Courier New"/>
+        </w:rPr>
+        <w:t>zijn er om</w:t>
+      </w:r>
+      <w:r>
+        <w:rPr>
+          <w:rFonts w:ascii="Courier New" w:hAnsi="Courier New" w:cs="Courier New"/>
+        </w:rPr>
+        <w:t xml:space="preserve"> zaken </w:t>
+      </w:r>
+      <w:r>
+        <w:rPr>
+          <w:rFonts w:ascii="Courier New" w:hAnsi="Courier New" w:cs="Courier New"/>
+        </w:rPr>
+        <w:t>te controleren</w:t>
+      </w:r>
+      <w:r>
+        <w:rPr>
+          <w:rFonts w:ascii="Courier New" w:hAnsi="Courier New" w:cs="Courier New"/>
+        </w:rPr>
+        <w:t xml:space="preserve"> en e</w:t>
+      </w:r>
+      <w:r>
+        <w:rPr>
+          <w:rFonts w:ascii="Courier New" w:hAnsi="Courier New" w:cs="Courier New"/>
+        </w:rPr>
+        <w:t xml:space="preserve">conomische </w:t>
+      </w:r>
+      <w:r>
+        <w:rPr>
+          <w:rFonts w:ascii="Courier New" w:hAnsi="Courier New" w:cs="Courier New"/>
+        </w:rPr>
+        <w:t>struct</w:t>
+      </w:r>
+      <w:r>
+        <w:rPr>
+          <w:rFonts w:ascii="Courier New" w:hAnsi="Courier New" w:cs="Courier New"/>
+        </w:rPr>
+        <w:t>ur</w:t>
+      </w:r>
+      <w:r>
+        <w:rPr>
+          <w:rFonts w:ascii="Courier New" w:hAnsi="Courier New" w:cs="Courier New"/>
+        </w:rPr>
+        <w:t>en zijn er</w:t>
       </w:r>
       <w:r>
         <w:rPr>
@@ -943,7 +1003,7 @@
         <w:rPr>
           <w:rFonts w:ascii="Courier New" w:hAnsi="Courier New" w:cs="Courier New"/>
         </w:rPr>
-        <w:t xml:space="preserve">tructuren zorgen voorn de nodige </w:t>
+        <w:t xml:space="preserve">tructuren zorgen voor de nodige </w:t>
       </w:r>
       <w:r>
         <w:rPr>
@@ -961,21 +1021,37 @@
         <w:rPr>
           <w:rFonts w:ascii="Courier New" w:hAnsi="Courier New" w:cs="Courier New"/>
         </w:rPr>
-        <w:t xml:space="preserve">ociale structuren </w:t>
-      </w:r>
-      <w:proofErr w:type="spellStart"/>
+        <w:t xml:space="preserve">ociale </w:t>
+      </w:r>
       <w:r>
         <w:rPr>
           <w:rFonts w:ascii="Courier New" w:hAnsi="Courier New" w:cs="Courier New"/>
         </w:rPr>
         <w:t>structuren</w:t>
       </w:r>
-      <w:proofErr w:type="spellEnd"/>
-      <w:r>
-        <w:rPr>
-          <w:rFonts w:ascii="Courier New" w:hAnsi="Courier New" w:cs="Courier New"/>
-        </w:rPr>
-        <w:t xml:space="preserve"> tenslotte zorgen </w:t>
+      <w:r>
+        <w:rPr>
+          <w:rFonts w:ascii="Courier New" w:hAnsi="Courier New" w:cs="Courier New"/>
+        </w:rPr>
+        <w:t>,</w:t>
+      </w:r>
+      <w:r>
+        <w:rPr>
+          <w:rFonts w:ascii="Courier New" w:hAnsi="Courier New" w:cs="Courier New"/>
+        </w:rPr>
+        <w:t xml:space="preserve"> tenslotte</w:t>
+      </w:r>
+      <w:r>
+        <w:rPr>
+          <w:rFonts w:ascii="Courier New" w:hAnsi="Courier New" w:cs="Courier New"/>
+        </w:rPr>
+        <w:t>,</w:t>
+      </w:r>
+      <w:r>
+        <w:rPr>
+          <w:rFonts w:ascii="Courier New" w:hAnsi="Courier New" w:cs="Courier New"/>
+        </w:rPr>
+        <w:t xml:space="preserve"> zorgen </w:t>
       </w:r>
       <w:proofErr w:type="gramStart"/>
       <w:r>
@@ -1013,31 +1089,7 @@
         <w:rPr>
           <w:rFonts w:ascii="Courier New" w:hAnsi="Courier New" w:cs="Courier New"/>
         </w:rPr>
-        <w:t xml:space="preserve">gedeeld en </w:t>
-      </w:r>
-      <w:r>
-        <w:rPr>
-          <w:rFonts w:ascii="Courier New" w:hAnsi="Courier New" w:cs="Courier New"/>
-        </w:rPr>
-        <w:t xml:space="preserve">van de ene op de andere generatie </w:t>
-      </w:r>
-      <w:r>
-        <w:rPr>
-          <w:rFonts w:ascii="Courier New" w:hAnsi="Courier New" w:cs="Courier New"/>
-        </w:rPr>
-        <w:t xml:space="preserve">wordt </w:t>
-      </w:r>
-      <w:r>
-        <w:rPr>
-          <w:rFonts w:ascii="Courier New" w:hAnsi="Courier New" w:cs="Courier New"/>
-        </w:rPr>
-        <w:t>overbr</w:t>
-      </w:r>
-      <w:r>
-        <w:rPr>
-          <w:rFonts w:ascii="Courier New" w:hAnsi="Courier New" w:cs="Courier New"/>
-        </w:rPr>
-        <w:t>acht</w:t>
+        <w:t>gedeeld</w:t>
       </w:r>
       <w:r>
         <w:rPr>
@@ -1055,7 +1107,19 @@
         <w:rPr>
           <w:rFonts w:ascii="Courier New" w:hAnsi="Courier New" w:cs="Courier New"/>
         </w:rPr>
-        <w:t xml:space="preserve"> vormen onze waarden, dromen en aspi</w:t>
+        <w:t xml:space="preserve"> vormen </w:t>
+      </w:r>
+      <w:r>
+        <w:rPr>
+          <w:rFonts w:ascii="Courier New" w:hAnsi="Courier New" w:cs="Courier New"/>
+        </w:rPr>
+        <w:t xml:space="preserve">samen </w:t>
+      </w:r>
+      <w:r>
+        <w:rPr>
+          <w:rFonts w:ascii="Courier New" w:hAnsi="Courier New" w:cs="Courier New"/>
+        </w:rPr>
+        <w:t>onze waarden, dromen en aspi</w:t>
       </w:r>
       <w:r>
         <w:rPr>
@@ -1076,7 +1140,25 @@
         <w:rPr>
           <w:rFonts w:ascii="Courier New" w:hAnsi="Courier New" w:cs="Courier New"/>
         </w:rPr>
-        <w:t xml:space="preserve">Wat voor een samenleving willen we vormgeven. </w:t>
+        <w:t>Maar w</w:t>
+      </w:r>
+      <w:r>
+        <w:rPr>
+          <w:rFonts w:ascii="Courier New" w:hAnsi="Courier New" w:cs="Courier New"/>
+        </w:rPr>
+        <w:t>at voor een samenleving willen we vormgeven</w:t>
+      </w:r>
+      <w:r>
+        <w:rPr>
+          <w:rFonts w:ascii="Courier New" w:hAnsi="Courier New" w:cs="Courier New"/>
+        </w:rPr>
+        <w:t>?</w:t>
+      </w:r>
+      <w:r>
+        <w:rPr>
+          <w:rFonts w:ascii="Courier New" w:hAnsi="Courier New" w:cs="Courier New"/>
+        </w:rPr>
+        <w:t xml:space="preserve"> </w:t>
       </w:r>
       <w:proofErr w:type="spellStart"/>
       <w:r>
@@ -1090,7 +1172,19 @@
         <w:rPr>
           <w:rFonts w:ascii="Courier New" w:hAnsi="Courier New" w:cs="Courier New"/>
         </w:rPr>
-        <w:t xml:space="preserve"> heeft een eerlijke samenleving voor ogen. </w:t>
+        <w:t xml:space="preserve"> heeft een eerlijke </w:t>
+      </w:r>
+      <w:r>
+        <w:rPr>
+          <w:rFonts w:ascii="Courier New" w:hAnsi="Courier New" w:cs="Courier New"/>
+        </w:rPr>
+        <w:t xml:space="preserve">en rechtvaardige </w:t>
+      </w:r>
+      <w:r>
+        <w:rPr>
+          <w:rFonts w:ascii="Courier New" w:hAnsi="Courier New" w:cs="Courier New"/>
+        </w:rPr>
+        <w:t xml:space="preserve">samenleving voor ogen. </w:t>
       </w:r>
       <w:r>
         <w:rPr>
@@ -1108,31 +1202,67 @@
         <w:rPr>
           <w:rFonts w:ascii="Courier New" w:hAnsi="Courier New" w:cs="Courier New"/>
         </w:rPr>
-        <w:t xml:space="preserve"> is simpel. Daarvoor moet jij jezelf afvragen in wat voor een samenleving je zou willen wonen zonder te weten wie </w:t>
-      </w:r>
-      <w:r>
-        <w:rPr>
-          <w:rFonts w:ascii="Courier New" w:hAnsi="Courier New" w:cs="Courier New"/>
-        </w:rPr>
-        <w:t>je daarin bent of wordt</w:t>
-      </w:r>
-      <w:r>
-        <w:rPr>
-          <w:rFonts w:ascii="Courier New" w:hAnsi="Courier New" w:cs="Courier New"/>
-        </w:rPr>
-        <w:t xml:space="preserve">.  Je weet niet of je als rijk of arm persoon wordt geboren, </w:t>
-      </w:r>
-      <w:r>
-        <w:rPr>
-          <w:rFonts w:ascii="Courier New" w:hAnsi="Courier New" w:cs="Courier New"/>
-        </w:rPr>
-        <w:t>of</w:t>
-      </w:r>
-      <w:r>
-        <w:rPr>
-          <w:rFonts w:ascii="Courier New" w:hAnsi="Courier New" w:cs="Courier New"/>
-        </w:rPr>
-        <w:t xml:space="preserve"> als Christen, Moslim of atheïst</w:t>
+        <w:t xml:space="preserve"> is simpel. Daarvoor moet jij jezelf </w:t>
+      </w:r>
+      <w:r>
+        <w:rPr>
+          <w:rFonts w:ascii="Courier New" w:hAnsi="Courier New" w:cs="Courier New"/>
+        </w:rPr>
+        <w:t xml:space="preserve">niet alleen </w:t>
+      </w:r>
+      <w:r>
+        <w:rPr>
+          <w:rFonts w:ascii="Courier New" w:hAnsi="Courier New" w:cs="Courier New"/>
+        </w:rPr>
+        <w:t>afvragen in wat voor een samenleving je zou willen wonen</w:t>
+      </w:r>
+      <w:r>
+        <w:rPr>
+          <w:rFonts w:ascii="Courier New" w:hAnsi="Courier New" w:cs="Courier New"/>
+        </w:rPr>
+        <w:t xml:space="preserve">, tegelijk moet jij je voorstellen dat je niet weet </w:t>
+      </w:r>
+      <w:r>
+        <w:rPr>
+          <w:rFonts w:ascii="Courier New" w:hAnsi="Courier New" w:cs="Courier New"/>
+        </w:rPr>
+        <w:t xml:space="preserve">wie </w:t>
+      </w:r>
+      <w:r>
+        <w:rPr>
+          <w:rFonts w:ascii="Courier New" w:hAnsi="Courier New" w:cs="Courier New"/>
+        </w:rPr>
+        <w:t xml:space="preserve">je bent of </w:t>
+      </w:r>
+      <w:r>
+        <w:rPr>
+          <w:rFonts w:ascii="Courier New" w:hAnsi="Courier New" w:cs="Courier New"/>
+        </w:rPr>
+        <w:t xml:space="preserve">later </w:t>
+      </w:r>
+      <w:r>
+        <w:rPr>
+          <w:rFonts w:ascii="Courier New" w:hAnsi="Courier New" w:cs="Courier New"/>
+        </w:rPr>
+        <w:t>wordt</w:t>
+      </w:r>
+      <w:r>
+        <w:rPr>
+          <w:rFonts w:ascii="Courier New" w:hAnsi="Courier New" w:cs="Courier New"/>
+        </w:rPr>
+        <w:t xml:space="preserve">. Je weet niet of je als rijk of arm persoon wordt geboren, </w:t>
+      </w:r>
+      <w:r>
+        <w:rPr>
+          <w:rFonts w:ascii="Courier New" w:hAnsi="Courier New" w:cs="Courier New"/>
+        </w:rPr>
+        <w:t xml:space="preserve">ook niet </w:t>
+      </w:r>
+      <w:r>
+        <w:rPr>
+          <w:rFonts w:ascii="Courier New" w:hAnsi="Courier New" w:cs="Courier New"/>
+        </w:rPr>
+        <w:t>als Christen, Moslim of atheïst</w:t>
       </w:r>
       <w:r>
         <w:rPr>
@@ -1254,7 +1384,13 @@
         <w:rPr>
           <w:rFonts w:ascii="Courier New" w:hAnsi="Courier New" w:cs="Courier New"/>
         </w:rPr>
-        <w:t>gelegd. J</w:t>
+        <w:t>gelegd</w:t>
+      </w:r>
+      <w:r>
+        <w:rPr>
+          <w:rFonts w:ascii="Courier New" w:hAnsi="Courier New" w:cs="Courier New"/>
+        </w:rPr>
+        <w:t>; j</w:t>
       </w:r>
       <w:r>
         <w:rPr>
@@ -1308,7 +1444,19 @@
         <w:rPr>
           <w:rFonts w:ascii="Courier New" w:hAnsi="Courier New" w:cs="Courier New"/>
         </w:rPr>
-        <w:t xml:space="preserve"> denkt </w:t>
+        <w:t xml:space="preserve"> </w:t>
+      </w:r>
+      <w:r>
+        <w:rPr>
+          <w:rFonts w:ascii="Courier New" w:hAnsi="Courier New" w:cs="Courier New"/>
+        </w:rPr>
+        <w:t>vindt</w:t>
+      </w:r>
+      <w:r>
+        <w:rPr>
+          <w:rFonts w:ascii="Courier New" w:hAnsi="Courier New" w:cs="Courier New"/>
+        </w:rPr>
+        <w:t xml:space="preserve"> </w:t>
       </w:r>
       <w:proofErr w:type="spellStart"/>
       <w:r>
@@ -1322,7 +1470,7 @@
         <w:rPr>
           <w:rFonts w:ascii="Courier New" w:hAnsi="Courier New" w:cs="Courier New"/>
         </w:rPr>
-        <w:t xml:space="preserve"> dat we ons </w:t>
+        <w:t xml:space="preserve"> dat we </w:t>
       </w:r>
       <w:r>
         <w:rPr>
@@ -1370,13 +1518,49 @@
         <w:rPr>
           <w:rFonts w:ascii="Courier New" w:hAnsi="Courier New" w:cs="Courier New"/>
         </w:rPr>
-        <w:t>Het gaat daarbij om de</w:t>
-      </w:r>
-      <w:r>
-        <w:rPr>
-          <w:rFonts w:ascii="Courier New" w:hAnsi="Courier New" w:cs="Courier New"/>
-        </w:rPr>
-        <w:t xml:space="preserve"> liberale rechten om te denken, zeggen en geloven wat je wilt, ons stemrecht en onze mogelijkheden om politieke processen te beïnvloeden. Dit is het ‘basis vrijheden principe</w:t>
+        <w:t>Het gaat d</w:t>
+      </w:r>
+      <w:r>
+        <w:rPr>
+          <w:rFonts w:ascii="Courier New" w:hAnsi="Courier New" w:cs="Courier New"/>
+        </w:rPr>
+        <w:t xml:space="preserve">an </w:t>
+      </w:r>
+      <w:r>
+        <w:rPr>
+          <w:rFonts w:ascii="Courier New" w:hAnsi="Courier New" w:cs="Courier New"/>
+        </w:rPr>
+        <w:t>om de</w:t>
+      </w:r>
+      <w:r>
+        <w:rPr>
+          <w:rFonts w:ascii="Courier New" w:hAnsi="Courier New" w:cs="Courier New"/>
+        </w:rPr>
+        <w:t xml:space="preserve"> liberale rechten om te denken, zeggen en geloven wat je wilt, </w:t>
+      </w:r>
+      <w:r>
+        <w:rPr>
+          <w:rFonts w:ascii="Courier New" w:hAnsi="Courier New" w:cs="Courier New"/>
+        </w:rPr>
+        <w:t>het</w:t>
+      </w:r>
+      <w:r>
+        <w:rPr>
+          <w:rFonts w:ascii="Courier New" w:hAnsi="Courier New" w:cs="Courier New"/>
+        </w:rPr>
+        <w:t xml:space="preserve"> stemrecht en </w:t>
+      </w:r>
+      <w:r>
+        <w:rPr>
+          <w:rFonts w:ascii="Courier New" w:hAnsi="Courier New" w:cs="Courier New"/>
+        </w:rPr>
+        <w:t>de</w:t>
+      </w:r>
+      <w:r>
+        <w:rPr>
+          <w:rFonts w:ascii="Courier New" w:hAnsi="Courier New" w:cs="Courier New"/>
+        </w:rPr>
+        <w:t xml:space="preserve"> mogelijkheden om politieke processen te beïnvloeden. Dit is het ‘basis vrijheden principe</w:t>
       </w:r>
       <w:r>
         <w:rPr>
@@ -1388,14 +1572,26 @@
         <w:rPr>
           <w:rFonts w:ascii="Courier New" w:hAnsi="Courier New" w:cs="Courier New"/>
         </w:rPr>
-        <w:t xml:space="preserve">. Het tweede principe (‘eerlijke </w:t>
+        <w:t xml:space="preserve">. Het tweede principe (‘eerlijke gelijkheid van mogelijkheden’) </w:t>
+      </w:r>
+      <w:r>
+        <w:rPr>
+          <w:rFonts w:ascii="Courier New" w:hAnsi="Courier New" w:cs="Courier New"/>
+        </w:rPr>
+        <w:t>deelt hij op</w:t>
+      </w:r>
+      <w:r>
+        <w:rPr>
+          <w:rFonts w:ascii="Courier New" w:hAnsi="Courier New" w:cs="Courier New"/>
+        </w:rPr>
+        <w:t xml:space="preserve">. Iedereen moet een </w:t>
       </w:r>
       <w:r>
         <w:rPr>
           <w:rFonts w:ascii="Courier New" w:hAnsi="Courier New" w:cs="Courier New"/>
         </w:rPr>
         <w:lastRenderedPageBreak/>
-        <w:t>gelijkheid van mogelijkheden’) bestaat uit twee delen. Iedereen moet een gelijke kans krijgen om succes te hebben in het leven</w:t>
+        <w:t>gelijke kans krijgen om succes te hebben in het leven</w:t>
       </w:r>
       <w:r>
         <w:rPr>
@@ -1425,25 +1621,61 @@
         <w:rPr>
           <w:rFonts w:ascii="Courier New" w:hAnsi="Courier New" w:cs="Courier New"/>
         </w:rPr>
-        <w:t xml:space="preserve"> spelen geen rol daarin</w:t>
-      </w:r>
-      <w:r>
-        <w:rPr>
-          <w:rFonts w:ascii="Courier New" w:hAnsi="Courier New" w:cs="Courier New"/>
-        </w:rPr>
-        <w:t>. Maar</w:t>
-      </w:r>
-      <w:r>
-        <w:rPr>
-          <w:rFonts w:ascii="Courier New" w:hAnsi="Courier New" w:cs="Courier New"/>
-        </w:rPr>
-        <w:t>, en dat is interessant,</w:t>
-      </w:r>
-      <w:r>
-        <w:rPr>
-          <w:rFonts w:ascii="Courier New" w:hAnsi="Courier New" w:cs="Courier New"/>
-        </w:rPr>
-        <w:t xml:space="preserve"> hij voegt daar een belangrijk tweede deel aan toe (‘verschil principe’). Van ongelijkheid kan alleen sprake zijn als het iedereen ten goede komt. Bij alles wat we doen</w:t>
+        <w:t xml:space="preserve"> </w:t>
+      </w:r>
+      <w:r>
+        <w:rPr>
+          <w:rFonts w:ascii="Courier New" w:hAnsi="Courier New" w:cs="Courier New"/>
+        </w:rPr>
+        <w:t>mogen daarin</w:t>
+      </w:r>
+      <w:r>
+        <w:rPr>
+          <w:rFonts w:ascii="Courier New" w:hAnsi="Courier New" w:cs="Courier New"/>
+        </w:rPr>
+        <w:t xml:space="preserve"> geen rol </w:t>
+      </w:r>
+      <w:r>
+        <w:rPr>
+          <w:rFonts w:ascii="Courier New" w:hAnsi="Courier New" w:cs="Courier New"/>
+        </w:rPr>
+        <w:t>spelen</w:t>
+      </w:r>
+      <w:r>
+        <w:rPr>
+          <w:rFonts w:ascii="Courier New" w:hAnsi="Courier New" w:cs="Courier New"/>
+        </w:rPr>
+        <w:t xml:space="preserve">. </w:t>
+      </w:r>
+      <w:r>
+        <w:rPr>
+          <w:rFonts w:ascii="Courier New" w:hAnsi="Courier New" w:cs="Courier New"/>
+        </w:rPr>
+        <w:t>Echter</w:t>
+      </w:r>
+      <w:r>
+        <w:rPr>
+          <w:rFonts w:ascii="Courier New" w:hAnsi="Courier New" w:cs="Courier New"/>
+        </w:rPr>
+        <w:t>, dat is interessant,</w:t>
+      </w:r>
+      <w:r>
+        <w:rPr>
+          <w:rFonts w:ascii="Courier New" w:hAnsi="Courier New" w:cs="Courier New"/>
+        </w:rPr>
+        <w:t xml:space="preserve"> voegt </w:t>
+      </w:r>
+      <w:r>
+        <w:rPr>
+          <w:rFonts w:ascii="Courier New" w:hAnsi="Courier New" w:cs="Courier New"/>
+        </w:rPr>
+        <w:t xml:space="preserve">hij </w:t>
+      </w:r>
+      <w:r>
+        <w:rPr>
+          <w:rFonts w:ascii="Courier New" w:hAnsi="Courier New" w:cs="Courier New"/>
+        </w:rPr>
+        <w:t>daar een belangrijk tweede deel aan toe (‘verschil principe’). Van ongelijkheid kan alleen sprake zijn als het iedereen ten goede komt. Bij alles wat we doen</w:t>
       </w:r>
       <w:r>
         <w:rPr>
@@ -1497,7 +1729,27 @@
         <w:rPr>
           <w:rFonts w:ascii="Courier New" w:hAnsi="Courier New" w:cs="Courier New"/>
         </w:rPr>
-        <w:t xml:space="preserve"> Je moet dan niet alleen aan</w:t>
+        <w:t xml:space="preserve"> Je moet </w:t>
+      </w:r>
+      <w:r>
+        <w:rPr>
+          <w:rFonts w:ascii="Courier New" w:hAnsi="Courier New" w:cs="Courier New"/>
+        </w:rPr>
+        <w:t xml:space="preserve">bij </w:t>
+      </w:r>
+      <w:proofErr w:type="spellStart"/>
+      <w:r>
+        <w:rPr>
+          <w:rFonts w:ascii="Courier New" w:hAnsi="Courier New" w:cs="Courier New"/>
+        </w:rPr>
+        <w:t>Rawls</w:t>
+      </w:r>
+      <w:proofErr w:type="spellEnd"/>
+      <w:r>
+        <w:rPr>
+          <w:rFonts w:ascii="Courier New" w:hAnsi="Courier New" w:cs="Courier New"/>
+        </w:rPr>
+        <w:t xml:space="preserve"> niet alleen aan</w:t>
       </w:r>
       <w:r>
         <w:rPr>
@@ -1557,7 +1809,19 @@
         <w:rPr>
           <w:rFonts w:ascii="Courier New" w:hAnsi="Courier New" w:cs="Courier New"/>
         </w:rPr>
-        <w:t xml:space="preserve">onderlinge relaties en zelfrespec. </w:t>
+        <w:t>onderlinge relaties en zelfrespec</w:t>
+      </w:r>
+      <w:r>
+        <w:rPr>
+          <w:rFonts w:ascii="Courier New" w:hAnsi="Courier New" w:cs="Courier New"/>
+        </w:rPr>
+        <w:t>t</w:t>
+      </w:r>
+      <w:r>
+        <w:rPr>
+          <w:rFonts w:ascii="Courier New" w:hAnsi="Courier New" w:cs="Courier New"/>
+        </w:rPr>
+        <w:t xml:space="preserve">. </w:t>
       </w:r>
       <w:r>
         <w:rPr>
@@ -1576,48 +1840,6 @@
           <w:rFonts w:ascii="Courier New" w:hAnsi="Courier New" w:cs="Courier New"/>
         </w:rPr>
         <w:t xml:space="preserve"> verantwoordelijk voelen voor hun materiele welvaart en vitale ecosysteem waar zij van afhankelijk zijn</w:t>
-      </w:r>
-      <w:r>
-        <w:rPr>
-          <w:rFonts w:ascii="Courier New" w:hAnsi="Courier New" w:cs="Courier New"/>
-        </w:rPr>
-        <w:t xml:space="preserve"> </w:t>
-      </w:r>
-      <w:r>
-        <w:rPr>
-          <w:rFonts w:ascii="Courier New" w:hAnsi="Courier New" w:cs="Courier New"/>
-        </w:rPr>
-        <w:t>(</w:t>
-      </w:r>
-      <w:r>
-        <w:rPr>
-          <w:rFonts w:ascii="Courier New" w:hAnsi="Courier New" w:cs="Courier New"/>
-        </w:rPr>
-        <w:t xml:space="preserve">of het nu om schone lucht, </w:t>
-      </w:r>
-      <w:r>
-        <w:rPr>
-          <w:rFonts w:ascii="Courier New" w:hAnsi="Courier New" w:cs="Courier New"/>
-        </w:rPr>
-        <w:t xml:space="preserve">stabiel klimaat of gezonde ecosystemen gaat waar we </w:t>
-      </w:r>
-      <w:r>
-        <w:rPr>
-          <w:rFonts w:ascii="Courier New" w:hAnsi="Courier New" w:cs="Courier New"/>
-        </w:rPr>
-        <w:t xml:space="preserve">zelf ook </w:t>
-      </w:r>
-      <w:r>
-        <w:rPr>
-          <w:rFonts w:ascii="Courier New" w:hAnsi="Courier New" w:cs="Courier New"/>
-        </w:rPr>
-        <w:t>van afhankelijk zijn</w:t>
-      </w:r>
-      <w:r>
-        <w:rPr>
-          <w:rFonts w:ascii="Courier New" w:hAnsi="Courier New" w:cs="Courier New"/>
-        </w:rPr>
-        <w:t>)</w:t>
       </w:r>
       <w:r>
         <w:rPr>
@@ -1682,25 +1904,29 @@
         </w:rPr>
         <w:t xml:space="preserve">gelijk </w:t>
       </w:r>
-      <w:proofErr w:type="spellStart"/>
-      <w:r>
-        <w:rPr>
-          <w:rFonts w:ascii="Courier New" w:hAnsi="Courier New" w:cs="Courier New"/>
-        </w:rPr>
-        <w:t>krijgenn</w:t>
-      </w:r>
-      <w:proofErr w:type="spellEnd"/>
-      <w:r>
-        <w:rPr>
-          <w:rFonts w:ascii="Courier New" w:hAnsi="Courier New" w:cs="Courier New"/>
-        </w:rPr>
-        <w:t xml:space="preserve"> </w:t>
-      </w:r>
-      <w:r>
-        <w:rPr>
-          <w:rFonts w:ascii="Courier New" w:hAnsi="Courier New" w:cs="Courier New"/>
-        </w:rPr>
-        <w:t>en vergeten te denken in meer publieke verschillen. Geen enkele basisvrijheid is het belangrijkste</w:t>
+      <w:r>
+        <w:rPr>
+          <w:rFonts w:ascii="Courier New" w:hAnsi="Courier New" w:cs="Courier New"/>
+        </w:rPr>
+        <w:t xml:space="preserve">krijgen </w:t>
+      </w:r>
+      <w:r>
+        <w:rPr>
+          <w:rFonts w:ascii="Courier New" w:hAnsi="Courier New" w:cs="Courier New"/>
+        </w:rPr>
+        <w:t xml:space="preserve">en </w:t>
+      </w:r>
+      <w:r>
+        <w:rPr>
+          <w:rFonts w:ascii="Courier New" w:hAnsi="Courier New" w:cs="Courier New"/>
+        </w:rPr>
+        <w:t xml:space="preserve">zijn </w:t>
+      </w:r>
+      <w:r>
+        <w:rPr>
+          <w:rFonts w:ascii="Courier New" w:hAnsi="Courier New" w:cs="Courier New"/>
+        </w:rPr>
+        <w:t>vergeten te denken in meer publieke verschillen. Geen enkele basisvrijheid is het belangrijkste</w:t>
       </w:r>
       <w:r>
         <w:rPr>
@@ -1730,7 +1956,7 @@
         <w:rPr>
           <w:rFonts w:ascii="Courier New" w:hAnsi="Courier New" w:cs="Courier New"/>
         </w:rPr>
-        <w:t xml:space="preserve">we redelijk, respectvol en tolerant naar elkaar toe zijn, als we politiek met een beetje gevoel van eerlijkheid </w:t>
+        <w:t xml:space="preserve">we redelijk, respectvol en tolerant naar elkaar toe zijn, als politiek met een beetje gevoel van eerlijkheid </w:t>
       </w:r>
       <w:r>
         <w:rPr>
@@ -1865,7 +2091,19 @@
         <w:rPr>
           <w:rFonts w:ascii="Courier New" w:hAnsi="Courier New" w:cs="Courier New"/>
         </w:rPr>
-        <w:t xml:space="preserve">, maar ook moeten mensen gelijk </w:t>
+        <w:t xml:space="preserve">, maar ook </w:t>
+      </w:r>
+      <w:r>
+        <w:rPr>
+          <w:rFonts w:ascii="Courier New" w:hAnsi="Courier New" w:cs="Courier New"/>
+        </w:rPr>
+        <w:t>is het nodig dat</w:t>
+      </w:r>
+      <w:r>
+        <w:rPr>
+          <w:rFonts w:ascii="Courier New" w:hAnsi="Courier New" w:cs="Courier New"/>
+        </w:rPr>
+        <w:t xml:space="preserve"> mensen gelijk </w:t>
       </w:r>
       <w:r>
         <w:rPr>
@@ -1913,14 +2151,20 @@
         <w:rPr>
           <w:rFonts w:ascii="Courier New" w:hAnsi="Courier New" w:cs="Courier New"/>
         </w:rPr>
+        <w:t>Chandler</w:t>
+      </w:r>
+      <w:r>
+        <w:rPr>
+          <w:rFonts w:ascii="Courier New" w:hAnsi="Courier New" w:cs="Courier New"/>
+        </w:rPr>
+        <w:t xml:space="preserve"> doet concrete voorstellen om representatie en participatie te versterken en de invloed van geld terug te dringen </w:t>
+      </w:r>
+      <w:r>
+        <w:rPr>
+          <w:rFonts w:ascii="Courier New" w:hAnsi="Courier New" w:cs="Courier New"/>
+        </w:rPr>
         <w:lastRenderedPageBreak/>
-        <w:t>Chandler</w:t>
-      </w:r>
-      <w:r>
-        <w:rPr>
-          <w:rFonts w:ascii="Courier New" w:hAnsi="Courier New" w:cs="Courier New"/>
-        </w:rPr>
-        <w:t xml:space="preserve"> doet concrete voorstellen om representatie en participatie te versterken en de invloed van geld terug te dringen zodat ook het democratische proces ten goede komt aan de minst bedeelden. </w:t>
+        <w:t xml:space="preserve">zodat ook het democratische proces ten goede komt aan de minst bedeelden. </w:t>
       </w:r>
     </w:p>
     <w:p>
@@ -1965,13 +2209,7 @@
         <w:rPr>
           <w:rFonts w:ascii="Courier New" w:hAnsi="Courier New" w:cs="Courier New"/>
         </w:rPr>
-        <w:t>Dat kan door maatregelen in het onderwijs (d</w:t>
-      </w:r>
-      <w:r>
-        <w:rPr>
-          <w:rFonts w:ascii="Courier New" w:hAnsi="Courier New" w:cs="Courier New"/>
-        </w:rPr>
-        <w:t>oor op jonge kinderen te investeren, door iedereen een brede basis mee te geven, door meer aandacht te geven aan het vakonderwijs</w:t>
+        <w:t>Dat kan door maatregelen in het onderwijs (door op jonge kinderen te investeren, door iedereen een brede basis mee te geven, door meer aandacht te geven aan het vakonderwijs</w:t>
       </w:r>
       <w:r>
         <w:rPr>
@@ -1989,7 +2227,19 @@
         <w:rPr>
           <w:rFonts w:ascii="Courier New" w:hAnsi="Courier New" w:cs="Courier New"/>
         </w:rPr>
-        <w:t xml:space="preserve">. Maar het kan ook door </w:t>
+        <w:t xml:space="preserve">. </w:t>
+      </w:r>
+      <w:r>
+        <w:rPr>
+          <w:rFonts w:ascii="Courier New" w:hAnsi="Courier New" w:cs="Courier New"/>
+        </w:rPr>
+        <w:t>H</w:t>
+      </w:r>
+      <w:r>
+        <w:rPr>
+          <w:rFonts w:ascii="Courier New" w:hAnsi="Courier New" w:cs="Courier New"/>
+        </w:rPr>
+        <w:t xml:space="preserve">et kan ook door </w:t>
       </w:r>
       <w:r>
         <w:rPr>
@@ -2016,13 +2266,25 @@
         <w:rPr>
           <w:rFonts w:ascii="Courier New" w:hAnsi="Courier New" w:cs="Courier New"/>
         </w:rPr>
-        <w:t>economische maatregelen te nemen die de gedeelde welvaart ten goede komen</w:t>
-      </w:r>
-      <w:r>
-        <w:rPr>
-          <w:rFonts w:ascii="Courier New" w:hAnsi="Courier New" w:cs="Courier New"/>
-        </w:rPr>
-        <w:t xml:space="preserve">. Daarnaast is het nodig </w:t>
+        <w:t>economische maatregelen te nemen die gedeelde welvaart ten goede komen</w:t>
+      </w:r>
+      <w:r>
+        <w:rPr>
+          <w:rFonts w:ascii="Courier New" w:hAnsi="Courier New" w:cs="Courier New"/>
+        </w:rPr>
+        <w:t>. Daar</w:t>
+      </w:r>
+      <w:r>
+        <w:rPr>
+          <w:rFonts w:ascii="Courier New" w:hAnsi="Courier New" w:cs="Courier New"/>
+        </w:rPr>
+        <w:t>om</w:t>
+      </w:r>
+      <w:r>
+        <w:rPr>
+          <w:rFonts w:ascii="Courier New" w:hAnsi="Courier New" w:cs="Courier New"/>
+        </w:rPr>
+        <w:t xml:space="preserve"> is het nodig </w:t>
       </w:r>
       <w:r>
         <w:rPr>
@@ -2040,7 +2302,31 @@
         <w:rPr>
           <w:rFonts w:ascii="Courier New" w:hAnsi="Courier New" w:cs="Courier New"/>
         </w:rPr>
-        <w:t>zorgen dat de levensstandaard van de onderkant van de samenleving ten goede komt. We zouden kunnen experimenteren met basisinkomen maar ook maatregelen die in een vroeg stadium ongelijkheid tegengaan zodat we dat niet achteraf hoeven te herstellen. Denk aan het verhogen van minimuminkomen, beroepstrainingen, versterken van de positie van vakbonden en andere maatregelen die ervoor zorgen dat het inkomen van mensen via werk erop vooruitgaan. Niet alleen het inkomen ook het vermogen van mensen zouden eerlijker verdeeld moeten worden bv via het instellen van burgerwelvaartsfonds waar iedereen vruchten van zou kunnen plukken. Tegengaan van ongelofelijk oneerlijke</w:t>
+        <w:t>zorgen dat de levensstandaard van de onderkant van de samenleving ten goede komt. We zouden kunnen experimenteren met basisinkomen maar ook maatregelen die in een vroeg stadium ongelijkheid tegengaan zodat we dat niet achteraf hoeven te herstellen. Denk aan het verhogen van minimuminkomen, beroepstrainingen, versterken van de positie van vakbonden en andere maatregelen die ervoor zorgen dat het inkomen van mensen via werk erop vooruitgaan. Niet alleen het inkomen ook het vermogen van mensen zouden eerlijker verdeeld moeten worden</w:t>
+      </w:r>
+      <w:r>
+        <w:rPr>
+          <w:rFonts w:ascii="Courier New" w:hAnsi="Courier New" w:cs="Courier New"/>
+        </w:rPr>
+        <w:t>,</w:t>
+      </w:r>
+      <w:r>
+        <w:rPr>
+          <w:rFonts w:ascii="Courier New" w:hAnsi="Courier New" w:cs="Courier New"/>
+        </w:rPr>
+        <w:t xml:space="preserve"> bv via het instellen van burgerwelvaartsfonds waar iedereen vruchten van zou kunnen plukken. </w:t>
+      </w:r>
+      <w:r>
+        <w:rPr>
+          <w:rFonts w:ascii="Courier New" w:hAnsi="Courier New" w:cs="Courier New"/>
+        </w:rPr>
+        <w:t>Politiek moet actief optreden tegenover de</w:t>
+      </w:r>
+      <w:r>
+        <w:rPr>
+          <w:rFonts w:ascii="Courier New" w:hAnsi="Courier New" w:cs="Courier New"/>
+        </w:rPr>
+        <w:t xml:space="preserve"> ongelofelijk oneerlijke</w:t>
       </w:r>
       <w:r>
         <w:rPr>
@@ -2091,31 +2377,25 @@
         <w:rPr>
           <w:rFonts w:ascii="Courier New" w:hAnsi="Courier New" w:cs="Courier New"/>
         </w:rPr>
-        <w:t xml:space="preserve"> van mensen die er werken en die de creativiteit, variëteit en autonomie van mensen ten goede komen. Meer democratie op de werkplaats vergroot de mogelijkheden van betekenisvol werk. Daarom zijn de rechten van de werknemers zo van belang. Daarom gaat zijn interesse uit naar meer medezeggenschap op het werk, naar vormen waarin de werknemers delen in de winsten, </w:t>
-      </w:r>
-      <w:r>
-        <w:rPr>
-          <w:rFonts w:ascii="Courier New" w:hAnsi="Courier New" w:cs="Courier New"/>
-        </w:rPr>
-        <w:t>naar coöperatieve bedrijfsvormen</w:t>
-      </w:r>
-      <w:r>
-        <w:rPr>
-          <w:rFonts w:ascii="Courier New" w:hAnsi="Courier New" w:cs="Courier New"/>
-        </w:rPr>
-        <w:t xml:space="preserve"> </w:t>
-      </w:r>
-      <w:r>
-        <w:rPr>
-          <w:rFonts w:ascii="Courier New" w:hAnsi="Courier New" w:cs="Courier New"/>
-        </w:rPr>
-        <w:t xml:space="preserve"> </w:t>
-      </w:r>
-      <w:r>
-        <w:rPr>
-          <w:rFonts w:ascii="Courier New" w:hAnsi="Courier New" w:cs="Courier New"/>
-        </w:rPr>
-        <w:t xml:space="preserve"> </w:t>
+        <w:t xml:space="preserve"> van mensen die er werken en die de creativiteit, variëteit en autonomie van mensen ten goede komen. Meer democratie op de werkplaats vergroot de mogelijkheden van betekenisvol werk. Daarom zijn de rechten van de werknemers zo van belang. Daarom gaat zijn interesse uit naar meer medezeggenschap op het werk, naar vormen waarin de werknemers delen in de winsten</w:t>
+      </w:r>
+      <w:r>
+        <w:rPr>
+          <w:rFonts w:ascii="Courier New" w:hAnsi="Courier New" w:cs="Courier New"/>
+        </w:rPr>
+        <w:t xml:space="preserve"> en</w:t>
+      </w:r>
+      <w:r>
+        <w:rPr>
+          <w:rFonts w:ascii="Courier New" w:hAnsi="Courier New" w:cs="Courier New"/>
+        </w:rPr>
+        <w:t xml:space="preserve"> coöperatieve bedrijfsvormen</w:t>
+      </w:r>
+      <w:r>
+        <w:rPr>
+          <w:rFonts w:ascii="Courier New" w:hAnsi="Courier New" w:cs="Courier New"/>
+        </w:rPr>
+        <w:t>.</w:t>
       </w:r>
     </w:p>
     <w:p>
@@ -2133,25 +2413,22 @@
           <w:rFonts w:ascii="Courier New" w:hAnsi="Courier New" w:cs="Courier New"/>
         </w:rPr>
       </w:pPr>
-    </w:p>
-    <w:p>
-      <w:pPr>
-        <w:spacing w:line="360" w:lineRule="auto"/>
-        <w:rPr>
-          <w:rFonts w:ascii="Courier New" w:hAnsi="Courier New" w:cs="Courier New"/>
-        </w:rPr>
-      </w:pPr>
       <w:proofErr w:type="spellStart"/>
       <w:r>
         <w:rPr>
           <w:rFonts w:ascii="Courier New" w:hAnsi="Courier New" w:cs="Courier New"/>
-        </w:rPr>
+          <w:i/>
+          <w:iCs/>
+        </w:rPr>
+        <w:lastRenderedPageBreak/>
         <w:t>Theory</w:t>
       </w:r>
       <w:proofErr w:type="spellEnd"/>
       <w:r>
         <w:rPr>
           <w:rFonts w:ascii="Courier New" w:hAnsi="Courier New" w:cs="Courier New"/>
+          <w:i/>
+          <w:iCs/>
         </w:rPr>
         <w:t xml:space="preserve"> of </w:t>
       </w:r>
@@ -2159,6 +2436,8 @@
       <w:r>
         <w:rPr>
           <w:rFonts w:ascii="Courier New" w:hAnsi="Courier New" w:cs="Courier New"/>
+          <w:i/>
+          <w:iCs/>
         </w:rPr>
         <w:t>Justice</w:t>
       </w:r>
@@ -2193,31 +2472,43 @@
         <w:rPr>
           <w:rFonts w:ascii="Courier New" w:hAnsi="Courier New" w:cs="Courier New"/>
         </w:rPr>
-        <w:t xml:space="preserve">Het </w:t>
-      </w:r>
-      <w:r>
-        <w:rPr>
-          <w:rFonts w:ascii="Courier New" w:hAnsi="Courier New" w:cs="Courier New"/>
-        </w:rPr>
-        <w:t xml:space="preserve">super </w:t>
-      </w:r>
-      <w:r>
-        <w:rPr>
-          <w:rFonts w:ascii="Courier New" w:hAnsi="Courier New" w:cs="Courier New"/>
-        </w:rPr>
-        <w:t xml:space="preserve">individualisme, </w:t>
-      </w:r>
-      <w:r>
-        <w:rPr>
-          <w:rFonts w:ascii="Courier New" w:hAnsi="Courier New" w:cs="Courier New"/>
-        </w:rPr>
-        <w:t xml:space="preserve">het </w:t>
-      </w:r>
-      <w:r>
-        <w:rPr>
-          <w:rFonts w:ascii="Courier New" w:hAnsi="Courier New" w:cs="Courier New"/>
-        </w:rPr>
-        <w:t>hoog</w:t>
+        <w:t>Vanaf die tijd werd de nadruk gelegd op</w:t>
+      </w:r>
+      <w:r>
+        <w:rPr>
+          <w:rFonts w:ascii="Courier New" w:hAnsi="Courier New" w:cs="Courier New"/>
+        </w:rPr>
+        <w:t xml:space="preserve"> individualisme, </w:t>
+      </w:r>
+      <w:r>
+        <w:rPr>
+          <w:rFonts w:ascii="Courier New" w:hAnsi="Courier New" w:cs="Courier New"/>
+        </w:rPr>
+        <w:t>vierde het</w:t>
+      </w:r>
+      <w:r>
+        <w:rPr>
+          <w:rFonts w:ascii="Courier New" w:hAnsi="Courier New" w:cs="Courier New"/>
+        </w:rPr>
+        <w:t xml:space="preserve"> kapitalisme </w:t>
+      </w:r>
+      <w:r>
+        <w:rPr>
+          <w:rFonts w:ascii="Courier New" w:hAnsi="Courier New" w:cs="Courier New"/>
+        </w:rPr>
+        <w:t xml:space="preserve">hoogtij dagen </w:t>
+      </w:r>
+      <w:r>
+        <w:rPr>
+          <w:rFonts w:ascii="Courier New" w:hAnsi="Courier New" w:cs="Courier New"/>
+        </w:rPr>
+        <w:t xml:space="preserve">en </w:t>
+      </w:r>
+      <w:r>
+        <w:rPr>
+          <w:rFonts w:ascii="Courier New" w:hAnsi="Courier New" w:cs="Courier New"/>
+        </w:rPr>
+        <w:t>bouwden we de samenleving neo-liberaal op. De individualistische samenleving</w:t>
       </w:r>
       <w:r>
         <w:rPr>
@@ -2229,25 +2520,73 @@
         <w:rPr>
           <w:rFonts w:ascii="Courier New" w:hAnsi="Courier New" w:cs="Courier New"/>
         </w:rPr>
-        <w:t xml:space="preserve">kapitalisme en de neoliberale samenleving waarin we met elkaar na 1980 met elkaar </w:t>
-      </w:r>
-      <w:r>
-        <w:rPr>
-          <w:rFonts w:ascii="Courier New" w:hAnsi="Courier New" w:cs="Courier New"/>
-        </w:rPr>
-        <w:t>terecht zijn gekomen en meer dan veertig jaar ons doen en laten bepaalde,</w:t>
-      </w:r>
-      <w:r>
-        <w:rPr>
-          <w:rFonts w:ascii="Courier New" w:hAnsi="Courier New" w:cs="Courier New"/>
-        </w:rPr>
-        <w:t xml:space="preserve"> zal hij verschrikkelijk hebben gevonden. </w:t>
-      </w:r>
-      <w:r>
-        <w:rPr>
-          <w:rFonts w:ascii="Courier New" w:hAnsi="Courier New" w:cs="Courier New"/>
-        </w:rPr>
-        <w:t xml:space="preserve">De keerzijden van dat neoliberalisme zijn duidelijker geworden en er wordt meer en meer afstand van genomen. Het is goed dat Chandler ons zo overtuigend wijst op het belang van </w:t>
+        <w:t>waar we met</w:t>
+      </w:r>
+      <w:r>
+        <w:rPr>
+          <w:rFonts w:ascii="Courier New" w:hAnsi="Courier New" w:cs="Courier New"/>
+        </w:rPr>
+        <w:t xml:space="preserve"> elkaar na 1980 </w:t>
+      </w:r>
+      <w:r>
+        <w:rPr>
+          <w:rFonts w:ascii="Courier New" w:hAnsi="Courier New" w:cs="Courier New"/>
+        </w:rPr>
+        <w:t>in terecht zijn gekomen</w:t>
+      </w:r>
+      <w:r>
+        <w:rPr>
+          <w:rFonts w:ascii="Courier New" w:hAnsi="Courier New" w:cs="Courier New"/>
+        </w:rPr>
+        <w:t xml:space="preserve"> en </w:t>
+      </w:r>
+      <w:r>
+        <w:rPr>
+          <w:rFonts w:ascii="Courier New" w:hAnsi="Courier New" w:cs="Courier New"/>
+        </w:rPr>
+        <w:t xml:space="preserve">die </w:t>
+      </w:r>
+      <w:r>
+        <w:rPr>
+          <w:rFonts w:ascii="Courier New" w:hAnsi="Courier New" w:cs="Courier New"/>
+        </w:rPr>
+        <w:t xml:space="preserve">meer dan veertig jaar ons doen en laten bepaalde, zal hij verschrikkelijk hebben gevonden. De keerzijden van dat neoliberalisme zijn </w:t>
+      </w:r>
+      <w:r>
+        <w:rPr>
+          <w:rFonts w:ascii="Courier New" w:hAnsi="Courier New" w:cs="Courier New"/>
+        </w:rPr>
+        <w:t xml:space="preserve">de laatste jaren </w:t>
+      </w:r>
+      <w:r>
+        <w:rPr>
+          <w:rFonts w:ascii="Courier New" w:hAnsi="Courier New" w:cs="Courier New"/>
+        </w:rPr>
+        <w:t xml:space="preserve">duidelijker geworden en er wordt meer en meer afstand van genomen. </w:t>
+      </w:r>
+      <w:r>
+        <w:rPr>
+          <w:rFonts w:ascii="Courier New" w:hAnsi="Courier New" w:cs="Courier New"/>
+        </w:rPr>
+        <w:t xml:space="preserve">Het alternatief is nog onduidelijk. </w:t>
+      </w:r>
+      <w:r>
+        <w:rPr>
+          <w:rFonts w:ascii="Courier New" w:hAnsi="Courier New" w:cs="Courier New"/>
+        </w:rPr>
+        <w:t xml:space="preserve">Het is goed dat Chandler ons </w:t>
+      </w:r>
+      <w:r>
+        <w:rPr>
+          <w:rFonts w:ascii="Courier New" w:hAnsi="Courier New" w:cs="Courier New"/>
+        </w:rPr>
+        <w:t xml:space="preserve">nu </w:t>
+      </w:r>
+      <w:r>
+        <w:rPr>
+          <w:rFonts w:ascii="Courier New" w:hAnsi="Courier New" w:cs="Courier New"/>
+        </w:rPr>
+        <w:t xml:space="preserve">zo overtuigend wijst op het belang van </w:t>
       </w:r>
       <w:proofErr w:type="spellStart"/>
       <w:r>
@@ -2261,13 +2600,7 @@
         <w:rPr>
           <w:rFonts w:ascii="Courier New" w:hAnsi="Courier New" w:cs="Courier New"/>
         </w:rPr>
-        <w:t xml:space="preserve"> werk en wat het voor ons zou kunnen betekenen. </w:t>
-      </w:r>
-      <w:r>
-        <w:rPr>
-          <w:rFonts w:ascii="Courier New" w:hAnsi="Courier New" w:cs="Courier New"/>
-        </w:rPr>
-        <w:t xml:space="preserve">In </w:t>
+        <w:t xml:space="preserve"> werk en wat het voor ons zou kunnen betekenen. In </w:t>
       </w:r>
       <w:proofErr w:type="spellStart"/>
       <w:r>
@@ -2301,7 +2634,19 @@
         <w:rPr>
           <w:rFonts w:ascii="Courier New" w:hAnsi="Courier New" w:cs="Courier New"/>
         </w:rPr>
-        <w:t xml:space="preserve">Onze samenleving heeft meer stabiliteit nodig en maar ‘stabiel vanwege de juiste redenen’ zoals </w:t>
+        <w:t xml:space="preserve">Onze samenleving heeft </w:t>
+      </w:r>
+      <w:r>
+        <w:rPr>
+          <w:rFonts w:ascii="Courier New" w:hAnsi="Courier New" w:cs="Courier New"/>
+        </w:rPr>
+        <w:t>een stabiel perspectief</w:t>
+      </w:r>
+      <w:r>
+        <w:rPr>
+          <w:rFonts w:ascii="Courier New" w:hAnsi="Courier New" w:cs="Courier New"/>
+        </w:rPr>
+        <w:t xml:space="preserve"> nodig en maar ‘stabiel vanwege de juiste redenen’ zoals </w:t>
       </w:r>
       <w:proofErr w:type="spellStart"/>
       <w:r>
@@ -2315,7 +2660,79 @@
         <w:rPr>
           <w:rFonts w:ascii="Courier New" w:hAnsi="Courier New" w:cs="Courier New"/>
         </w:rPr>
-        <w:t xml:space="preserve"> dat omschreef. Hem gaat het niet om een bepaalde manier van leven want daar komen we toch niet uit. Het gaat om rechten die we elkaar gunnen. Ons denken gaat alle kanten op en we hebben behoefte aan een soort rustig evenwicht dat Chandler ‘reflectief equilibrium’ noemt.  </w:t>
+        <w:t xml:space="preserve"> dat omschreef. Hem gaat het niet om een bepaalde manier van </w:t>
+      </w:r>
+      <w:r>
+        <w:rPr>
+          <w:rFonts w:ascii="Courier New" w:hAnsi="Courier New" w:cs="Courier New"/>
+        </w:rPr>
+        <w:t xml:space="preserve">goed </w:t>
+      </w:r>
+      <w:r>
+        <w:rPr>
+          <w:rFonts w:ascii="Courier New" w:hAnsi="Courier New" w:cs="Courier New"/>
+        </w:rPr>
+        <w:t xml:space="preserve">leven want daar komen we toch </w:t>
+      </w:r>
+      <w:r>
+        <w:rPr>
+          <w:rFonts w:ascii="Courier New" w:hAnsi="Courier New" w:cs="Courier New"/>
+        </w:rPr>
+        <w:t xml:space="preserve">met elkaar </w:t>
+      </w:r>
+      <w:r>
+        <w:rPr>
+          <w:rFonts w:ascii="Courier New" w:hAnsi="Courier New" w:cs="Courier New"/>
+        </w:rPr>
+        <w:t>niet uit. Het gaat om rechten die we elkaar gunnen</w:t>
+      </w:r>
+      <w:r>
+        <w:rPr>
+          <w:rFonts w:ascii="Courier New" w:hAnsi="Courier New" w:cs="Courier New"/>
+        </w:rPr>
+        <w:t xml:space="preserve"> en waar we ons aan houden</w:t>
+      </w:r>
+      <w:r>
+        <w:rPr>
+          <w:rFonts w:ascii="Courier New" w:hAnsi="Courier New" w:cs="Courier New"/>
+        </w:rPr>
+        <w:t xml:space="preserve">. </w:t>
+      </w:r>
+      <w:r>
+        <w:rPr>
+          <w:rFonts w:ascii="Courier New" w:hAnsi="Courier New" w:cs="Courier New"/>
+        </w:rPr>
+        <w:t>Van stabiliteit is op dit moment geen sprake en o</w:t>
+      </w:r>
+      <w:r>
+        <w:rPr>
+          <w:rFonts w:ascii="Courier New" w:hAnsi="Courier New" w:cs="Courier New"/>
+        </w:rPr>
+        <w:t xml:space="preserve">ns </w:t>
+      </w:r>
+      <w:r>
+        <w:rPr>
+          <w:rFonts w:ascii="Courier New" w:hAnsi="Courier New" w:cs="Courier New"/>
+        </w:rPr>
+        <w:t xml:space="preserve">politieke </w:t>
+      </w:r>
+      <w:r>
+        <w:rPr>
+          <w:rFonts w:ascii="Courier New" w:hAnsi="Courier New" w:cs="Courier New"/>
+        </w:rPr>
+        <w:t>denken gaat alle kanten op</w:t>
+      </w:r>
+      <w:r>
+        <w:rPr>
+          <w:rFonts w:ascii="Courier New" w:hAnsi="Courier New" w:cs="Courier New"/>
+        </w:rPr>
+        <w:t>. We</w:t>
+      </w:r>
+      <w:r>
+        <w:rPr>
+          <w:rFonts w:ascii="Courier New" w:hAnsi="Courier New" w:cs="Courier New"/>
+        </w:rPr>
+        <w:t xml:space="preserve"> hebben behoefte aan een soort rustig evenwicht dat Chandler ‘reflectief equilibrium’ noemt.  </w:t>
       </w:r>
       <w:proofErr w:type="spellStart"/>
       <w:r>
@@ -2351,35 +2768,30 @@
       <w:r>
         <w:rPr>
           <w:rFonts w:ascii="Courier New" w:hAnsi="Courier New" w:cs="Courier New"/>
-          <w:lang w:val="en-US"/>
         </w:rPr>
         <w:t>Chandler</w:t>
       </w:r>
       <w:r>
         <w:rPr>
           <w:rFonts w:ascii="Courier New" w:hAnsi="Courier New" w:cs="Courier New"/>
-          <w:lang w:val="en-US"/>
         </w:rPr>
         <w:t xml:space="preserve">, </w:t>
       </w:r>
       <w:r>
         <w:rPr>
           <w:rFonts w:ascii="Courier New" w:hAnsi="Courier New" w:cs="Courier New"/>
-          <w:lang w:val="en-US"/>
         </w:rPr>
         <w:t>D</w:t>
       </w:r>
       <w:r>
         <w:rPr>
           <w:rFonts w:ascii="Courier New" w:hAnsi="Courier New" w:cs="Courier New"/>
-          <w:lang w:val="en-US"/>
         </w:rPr>
         <w:t>. (202</w:t>
       </w:r>
       <w:r>
         <w:rPr>
           <w:rFonts w:ascii="Courier New" w:hAnsi="Courier New" w:cs="Courier New"/>
-          <w:lang w:val="en-US"/>
         </w:rPr>
         <w:t xml:space="preserve">3). </w:t>
       </w:r>

</xml_diff>

<commit_message>
23-06-27, Blog over Chandler toegevoegd
</commit_message>
<xml_diff>
--- a/BlogsWord/Vrijheidengelijkheid.docx
+++ b/BlogsWord/Vrijheidengelijkheid.docx
@@ -37,341 +37,44 @@
         <w:spacing w:line="360" w:lineRule="auto"/>
         <w:rPr>
           <w:rFonts w:ascii="Courier New" w:hAnsi="Courier New" w:cs="Courier New"/>
+          <w:lang w:val="en-US"/>
         </w:rPr>
       </w:pPr>
-      <w:r>
-        <w:rPr>
-          <w:rFonts w:ascii="Courier New" w:hAnsi="Courier New" w:cs="Courier New"/>
-        </w:rPr>
-        <w:t xml:space="preserve">Daniel Chandler </w:t>
-      </w:r>
-      <w:r>
-        <w:rPr>
-          <w:rFonts w:ascii="Courier New" w:hAnsi="Courier New" w:cs="Courier New"/>
-        </w:rPr>
-        <w:t xml:space="preserve">trapt een open deur in als hij aan het begin van zijn nieuwe boek </w:t>
-      </w:r>
       <w:r>
         <w:rPr>
           <w:rFonts w:ascii="Courier New" w:hAnsi="Courier New" w:cs="Courier New"/>
           <w:i/>
           <w:iCs/>
-        </w:rPr>
-        <w:t xml:space="preserve">Free </w:t>
-      </w:r>
-      <w:proofErr w:type="spellStart"/>
+          <w:lang w:val="en-US"/>
+        </w:rPr>
+        <w:t>‘</w:t>
+      </w:r>
+      <w:proofErr w:type="gramStart"/>
       <w:r>
         <w:rPr>
           <w:rFonts w:ascii="Courier New" w:hAnsi="Courier New" w:cs="Courier New"/>
           <w:i/>
           <w:iCs/>
-        </w:rPr>
-        <w:t>and</w:t>
-      </w:r>
-      <w:proofErr w:type="spellEnd"/>
+          <w:lang w:val="en-US"/>
+        </w:rPr>
+        <w:t>the</w:t>
+      </w:r>
+      <w:proofErr w:type="gramEnd"/>
       <w:r>
         <w:rPr>
           <w:rFonts w:ascii="Courier New" w:hAnsi="Courier New" w:cs="Courier New"/>
           <w:i/>
           <w:iCs/>
-        </w:rPr>
-        <w:t xml:space="preserve"> </w:t>
-      </w:r>
-      <w:proofErr w:type="spellStart"/>
-      <w:r>
-        <w:rPr>
-          <w:rFonts w:ascii="Courier New" w:hAnsi="Courier New" w:cs="Courier New"/>
-          <w:i/>
-          <w:iCs/>
-        </w:rPr>
-        <w:t>Equal</w:t>
-      </w:r>
-      <w:proofErr w:type="spellEnd"/>
-      <w:r>
-        <w:rPr>
-          <w:rFonts w:ascii="Courier New" w:hAnsi="Courier New" w:cs="Courier New"/>
-          <w:i/>
-          <w:iCs/>
-        </w:rPr>
-        <w:t xml:space="preserve">. </w:t>
-      </w:r>
-      <w:proofErr w:type="spellStart"/>
-      <w:r>
-        <w:rPr>
-          <w:rFonts w:ascii="Courier New" w:hAnsi="Courier New" w:cs="Courier New"/>
-          <w:i/>
-          <w:iCs/>
-        </w:rPr>
-        <w:t>What</w:t>
-      </w:r>
-      <w:proofErr w:type="spellEnd"/>
-      <w:r>
-        <w:rPr>
-          <w:rFonts w:ascii="Courier New" w:hAnsi="Courier New" w:cs="Courier New"/>
-          <w:i/>
-          <w:iCs/>
-        </w:rPr>
-        <w:t xml:space="preserve"> </w:t>
-      </w:r>
-      <w:proofErr w:type="spellStart"/>
-      <w:r>
-        <w:rPr>
-          <w:rFonts w:ascii="Courier New" w:hAnsi="Courier New" w:cs="Courier New"/>
-          <w:i/>
-          <w:iCs/>
-        </w:rPr>
-        <w:t>Would</w:t>
-      </w:r>
-      <w:proofErr w:type="spellEnd"/>
-      <w:r>
-        <w:rPr>
-          <w:rFonts w:ascii="Courier New" w:hAnsi="Courier New" w:cs="Courier New"/>
-          <w:i/>
-          <w:iCs/>
-        </w:rPr>
-        <w:t xml:space="preserve"> a Fair Society Look Like?</w:t>
-      </w:r>
-      <w:r>
-        <w:rPr>
-          <w:rFonts w:ascii="Courier New" w:hAnsi="Courier New" w:cs="Courier New"/>
-        </w:rPr>
-        <w:t xml:space="preserve"> </w:t>
-      </w:r>
-      <w:proofErr w:type="gramStart"/>
-      <w:r>
-        <w:rPr>
-          <w:rFonts w:ascii="Courier New" w:hAnsi="Courier New" w:cs="Courier New"/>
-        </w:rPr>
-        <w:t>stelt</w:t>
-      </w:r>
-      <w:proofErr w:type="gramEnd"/>
-      <w:r>
-        <w:rPr>
-          <w:rFonts w:ascii="Courier New" w:hAnsi="Courier New" w:cs="Courier New"/>
-        </w:rPr>
-        <w:t xml:space="preserve"> dat </w:t>
-      </w:r>
-      <w:r>
-        <w:rPr>
-          <w:rFonts w:ascii="Courier New" w:hAnsi="Courier New" w:cs="Courier New"/>
-        </w:rPr>
-        <w:t>de burgers van</w:t>
-      </w:r>
-      <w:r>
-        <w:rPr>
-          <w:rFonts w:ascii="Courier New" w:hAnsi="Courier New" w:cs="Courier New"/>
-        </w:rPr>
-        <w:t xml:space="preserve"> rijke democratische landen </w:t>
-      </w:r>
-      <w:r>
-        <w:rPr>
-          <w:rFonts w:ascii="Courier New" w:hAnsi="Courier New" w:cs="Courier New"/>
-        </w:rPr>
-        <w:t>niet</w:t>
-      </w:r>
-      <w:r>
-        <w:rPr>
-          <w:rFonts w:ascii="Courier New" w:hAnsi="Courier New" w:cs="Courier New"/>
-        </w:rPr>
-        <w:t xml:space="preserve"> in eerlijke samenlevingen wonen. Voor de meesten</w:t>
-      </w:r>
-      <w:r>
-        <w:rPr>
-          <w:rFonts w:ascii="Courier New" w:hAnsi="Courier New" w:cs="Courier New"/>
-        </w:rPr>
-        <w:t xml:space="preserve"> </w:t>
-      </w:r>
-      <w:r>
-        <w:rPr>
-          <w:rFonts w:ascii="Courier New" w:hAnsi="Courier New" w:cs="Courier New"/>
-        </w:rPr>
-        <w:t>is het wel duidelijk</w:t>
-      </w:r>
-      <w:r>
-        <w:rPr>
-          <w:rFonts w:ascii="Courier New" w:hAnsi="Courier New" w:cs="Courier New"/>
-        </w:rPr>
-        <w:t xml:space="preserve">, </w:t>
-      </w:r>
-      <w:r>
-        <w:rPr>
-          <w:rFonts w:ascii="Courier New" w:hAnsi="Courier New" w:cs="Courier New"/>
-        </w:rPr>
-        <w:t xml:space="preserve">het politieke systeem </w:t>
-      </w:r>
-      <w:r>
-        <w:rPr>
-          <w:rFonts w:ascii="Courier New" w:hAnsi="Courier New" w:cs="Courier New"/>
-        </w:rPr>
-        <w:t xml:space="preserve">wordt </w:t>
-      </w:r>
-      <w:r>
-        <w:rPr>
-          <w:rFonts w:ascii="Courier New" w:hAnsi="Courier New" w:cs="Courier New"/>
-        </w:rPr>
-        <w:t>door rijken gedomineerd</w:t>
-      </w:r>
-      <w:r>
-        <w:rPr>
-          <w:rFonts w:ascii="Courier New" w:hAnsi="Courier New" w:cs="Courier New"/>
-        </w:rPr>
-        <w:t>. Ze weten dat</w:t>
-      </w:r>
-      <w:r>
-        <w:rPr>
-          <w:rFonts w:ascii="Courier New" w:hAnsi="Courier New" w:cs="Courier New"/>
-        </w:rPr>
-        <w:t xml:space="preserve"> klasse, ras en geslacht nog steeds mogelijkheden </w:t>
-      </w:r>
-      <w:r>
-        <w:rPr>
-          <w:rFonts w:ascii="Courier New" w:hAnsi="Courier New" w:cs="Courier New"/>
-        </w:rPr>
-        <w:t>beïnvloeden. Ze zijn zich bewust van de</w:t>
-      </w:r>
-      <w:r>
-        <w:rPr>
-          <w:rFonts w:ascii="Courier New" w:hAnsi="Courier New" w:cs="Courier New"/>
-        </w:rPr>
-        <w:t xml:space="preserve"> ongelofelijk ongelijke verdeling van geld, macht en prestige</w:t>
-      </w:r>
-      <w:r>
-        <w:rPr>
-          <w:rFonts w:ascii="Courier New" w:hAnsi="Courier New" w:cs="Courier New"/>
-        </w:rPr>
-        <w:t>. Ze zullen zeggen dat k</w:t>
-      </w:r>
-      <w:r>
-        <w:rPr>
-          <w:rFonts w:ascii="Courier New" w:hAnsi="Courier New" w:cs="Courier New"/>
-        </w:rPr>
-        <w:t xml:space="preserve">limatologische en ecologische veranderingen </w:t>
-      </w:r>
-      <w:r>
-        <w:rPr>
-          <w:rFonts w:ascii="Courier New" w:hAnsi="Courier New" w:cs="Courier New"/>
-        </w:rPr>
-        <w:t>de eigen</w:t>
-      </w:r>
-      <w:r>
-        <w:rPr>
-          <w:rFonts w:ascii="Courier New" w:hAnsi="Courier New" w:cs="Courier New"/>
-        </w:rPr>
-        <w:t xml:space="preserve"> leefwereld </w:t>
-      </w:r>
-      <w:r>
-        <w:rPr>
-          <w:rFonts w:ascii="Courier New" w:hAnsi="Courier New" w:cs="Courier New"/>
-        </w:rPr>
-        <w:t>en die van na ons</w:t>
-      </w:r>
-      <w:r>
-        <w:rPr>
-          <w:rFonts w:ascii="Courier New" w:hAnsi="Courier New" w:cs="Courier New"/>
-        </w:rPr>
-        <w:t xml:space="preserve"> bedreigen. Het vertrouwen in de politiek </w:t>
-      </w:r>
-      <w:r>
-        <w:rPr>
-          <w:rFonts w:ascii="Courier New" w:hAnsi="Courier New" w:cs="Courier New"/>
-        </w:rPr>
-        <w:t>die deze</w:t>
-      </w:r>
-      <w:r>
-        <w:rPr>
-          <w:rFonts w:ascii="Courier New" w:hAnsi="Courier New" w:cs="Courier New"/>
-        </w:rPr>
-        <w:t xml:space="preserve"> problemen </w:t>
-      </w:r>
-      <w:r>
-        <w:rPr>
-          <w:rFonts w:ascii="Courier New" w:hAnsi="Courier New" w:cs="Courier New"/>
-        </w:rPr>
-        <w:t xml:space="preserve">zou moeten </w:t>
-      </w:r>
-      <w:r>
-        <w:rPr>
-          <w:rFonts w:ascii="Courier New" w:hAnsi="Courier New" w:cs="Courier New"/>
-        </w:rPr>
-        <w:t>aanpakken is naar een minimum gedaald</w:t>
-      </w:r>
-      <w:r>
-        <w:rPr>
-          <w:rFonts w:ascii="Courier New" w:hAnsi="Courier New" w:cs="Courier New"/>
-        </w:rPr>
-        <w:t xml:space="preserve"> en autoritair populisme bedreigt de democratische opbouw in verschillende landen. Wat volgens </w:t>
-      </w:r>
-      <w:r>
-        <w:rPr>
-          <w:rFonts w:ascii="Courier New" w:hAnsi="Courier New" w:cs="Courier New"/>
-        </w:rPr>
-        <w:t>Chandler</w:t>
-      </w:r>
-      <w:r>
-        <w:rPr>
-          <w:rFonts w:ascii="Courier New" w:hAnsi="Courier New" w:cs="Courier New"/>
-        </w:rPr>
-        <w:t xml:space="preserve"> het meest ontbreekt</w:t>
-      </w:r>
-      <w:r>
-        <w:rPr>
-          <w:rFonts w:ascii="Courier New" w:hAnsi="Courier New" w:cs="Courier New"/>
-        </w:rPr>
-        <w:t xml:space="preserve"> </w:t>
-      </w:r>
-      <w:r>
-        <w:rPr>
-          <w:rFonts w:ascii="Courier New" w:hAnsi="Courier New" w:cs="Courier New"/>
-        </w:rPr>
-        <w:t>in het politieke denken</w:t>
-      </w:r>
-      <w:r>
-        <w:rPr>
-          <w:rFonts w:ascii="Courier New" w:hAnsi="Courier New" w:cs="Courier New"/>
-        </w:rPr>
-        <w:t xml:space="preserve">, daar </w:t>
-      </w:r>
-      <w:r>
-        <w:rPr>
-          <w:rFonts w:ascii="Courier New" w:hAnsi="Courier New" w:cs="Courier New"/>
-        </w:rPr>
-        <w:t>zet hij wel een interessante deur open</w:t>
-      </w:r>
-      <w:r>
-        <w:rPr>
-          <w:rFonts w:ascii="Courier New" w:hAnsi="Courier New" w:cs="Courier New"/>
-        </w:rPr>
-        <w:t xml:space="preserve">, is een constructieve en coherente visie op een betere en eerlijkere samenleving. </w:t>
-      </w:r>
-      <w:r>
-        <w:rPr>
-          <w:rFonts w:ascii="Courier New" w:hAnsi="Courier New" w:cs="Courier New"/>
-        </w:rPr>
-        <w:t>Democratieën hebben</w:t>
-      </w:r>
-      <w:r>
-        <w:rPr>
-          <w:rFonts w:ascii="Courier New" w:hAnsi="Courier New" w:cs="Courier New"/>
-        </w:rPr>
-        <w:t xml:space="preserve"> zo’n</w:t>
-      </w:r>
-      <w:r>
-        <w:rPr>
-          <w:rFonts w:ascii="Courier New" w:hAnsi="Courier New" w:cs="Courier New"/>
-        </w:rPr>
-        <w:t xml:space="preserve"> ethische of ideologische onderbouwing nodig die </w:t>
-      </w:r>
-      <w:r>
-        <w:rPr>
-          <w:rFonts w:ascii="Courier New" w:hAnsi="Courier New" w:cs="Courier New"/>
-        </w:rPr>
-        <w:t>burgers</w:t>
-      </w:r>
-      <w:r>
-        <w:rPr>
-          <w:rFonts w:ascii="Courier New" w:hAnsi="Courier New" w:cs="Courier New"/>
-        </w:rPr>
-        <w:t xml:space="preserve"> snappen, waar ze voor willen opkomen en die ze willen verdedigen. </w:t>
+          <w:lang w:val="en-US"/>
+        </w:rPr>
+        <w:t xml:space="preserve"> old is dying and the new cannot yet be born’</w:t>
+      </w:r>
+      <w:r>
+        <w:rPr>
+          <w:rFonts w:ascii="Courier New" w:hAnsi="Courier New" w:cs="Courier New"/>
+          <w:lang w:val="en-US"/>
+        </w:rPr>
+        <w:t xml:space="preserve"> (Antonio Gramsci)</w:t>
       </w:r>
     </w:p>
     <w:p>
@@ -385,6 +88,378 @@
         <w:rPr>
           <w:rFonts w:ascii="Courier New" w:hAnsi="Courier New" w:cs="Courier New"/>
         </w:rPr>
+        <w:t xml:space="preserve">Daniel Chandler </w:t>
+      </w:r>
+      <w:r>
+        <w:rPr>
+          <w:rFonts w:ascii="Courier New" w:hAnsi="Courier New" w:cs="Courier New"/>
+        </w:rPr>
+        <w:t xml:space="preserve">trapt een open deur in als hij aan het begin van zijn nieuwe boek </w:t>
+      </w:r>
+      <w:r>
+        <w:rPr>
+          <w:rFonts w:ascii="Courier New" w:hAnsi="Courier New" w:cs="Courier New"/>
+          <w:i/>
+          <w:iCs/>
+        </w:rPr>
+        <w:t xml:space="preserve">Free </w:t>
+      </w:r>
+      <w:proofErr w:type="spellStart"/>
+      <w:r>
+        <w:rPr>
+          <w:rFonts w:ascii="Courier New" w:hAnsi="Courier New" w:cs="Courier New"/>
+          <w:i/>
+          <w:iCs/>
+        </w:rPr>
+        <w:t>and</w:t>
+      </w:r>
+      <w:proofErr w:type="spellEnd"/>
+      <w:r>
+        <w:rPr>
+          <w:rFonts w:ascii="Courier New" w:hAnsi="Courier New" w:cs="Courier New"/>
+          <w:i/>
+          <w:iCs/>
+        </w:rPr>
+        <w:t xml:space="preserve"> </w:t>
+      </w:r>
+      <w:proofErr w:type="spellStart"/>
+      <w:r>
+        <w:rPr>
+          <w:rFonts w:ascii="Courier New" w:hAnsi="Courier New" w:cs="Courier New"/>
+          <w:i/>
+          <w:iCs/>
+        </w:rPr>
+        <w:t>Equal</w:t>
+      </w:r>
+      <w:proofErr w:type="spellEnd"/>
+      <w:r>
+        <w:rPr>
+          <w:rFonts w:ascii="Courier New" w:hAnsi="Courier New" w:cs="Courier New"/>
+          <w:i/>
+          <w:iCs/>
+        </w:rPr>
+        <w:t xml:space="preserve">. </w:t>
+      </w:r>
+      <w:proofErr w:type="spellStart"/>
+      <w:r>
+        <w:rPr>
+          <w:rFonts w:ascii="Courier New" w:hAnsi="Courier New" w:cs="Courier New"/>
+          <w:i/>
+          <w:iCs/>
+        </w:rPr>
+        <w:t>What</w:t>
+      </w:r>
+      <w:proofErr w:type="spellEnd"/>
+      <w:r>
+        <w:rPr>
+          <w:rFonts w:ascii="Courier New" w:hAnsi="Courier New" w:cs="Courier New"/>
+          <w:i/>
+          <w:iCs/>
+        </w:rPr>
+        <w:t xml:space="preserve"> </w:t>
+      </w:r>
+      <w:proofErr w:type="spellStart"/>
+      <w:r>
+        <w:rPr>
+          <w:rFonts w:ascii="Courier New" w:hAnsi="Courier New" w:cs="Courier New"/>
+          <w:i/>
+          <w:iCs/>
+        </w:rPr>
+        <w:t>Would</w:t>
+      </w:r>
+      <w:proofErr w:type="spellEnd"/>
+      <w:r>
+        <w:rPr>
+          <w:rFonts w:ascii="Courier New" w:hAnsi="Courier New" w:cs="Courier New"/>
+          <w:i/>
+          <w:iCs/>
+        </w:rPr>
+        <w:t xml:space="preserve"> a Fair Society Look Like?</w:t>
+      </w:r>
+      <w:r>
+        <w:rPr>
+          <w:rFonts w:ascii="Courier New" w:hAnsi="Courier New" w:cs="Courier New"/>
+        </w:rPr>
+        <w:t xml:space="preserve"> </w:t>
+      </w:r>
+      <w:proofErr w:type="gramStart"/>
+      <w:r>
+        <w:rPr>
+          <w:rFonts w:ascii="Courier New" w:hAnsi="Courier New" w:cs="Courier New"/>
+        </w:rPr>
+        <w:t>stelt</w:t>
+      </w:r>
+      <w:proofErr w:type="gramEnd"/>
+      <w:r>
+        <w:rPr>
+          <w:rFonts w:ascii="Courier New" w:hAnsi="Courier New" w:cs="Courier New"/>
+        </w:rPr>
+        <w:t xml:space="preserve"> dat </w:t>
+      </w:r>
+      <w:r>
+        <w:rPr>
+          <w:rFonts w:ascii="Courier New" w:hAnsi="Courier New" w:cs="Courier New"/>
+        </w:rPr>
+        <w:t>de burgers van</w:t>
+      </w:r>
+      <w:r>
+        <w:rPr>
+          <w:rFonts w:ascii="Courier New" w:hAnsi="Courier New" w:cs="Courier New"/>
+        </w:rPr>
+        <w:t xml:space="preserve"> rijke democratische landen </w:t>
+      </w:r>
+      <w:r>
+        <w:rPr>
+          <w:rFonts w:ascii="Courier New" w:hAnsi="Courier New" w:cs="Courier New"/>
+        </w:rPr>
+        <w:t>niet</w:t>
+      </w:r>
+      <w:r>
+        <w:rPr>
+          <w:rFonts w:ascii="Courier New" w:hAnsi="Courier New" w:cs="Courier New"/>
+        </w:rPr>
+        <w:t xml:space="preserve"> in eerlijke samenlevingen wonen. Voor de meesten</w:t>
+      </w:r>
+      <w:r>
+        <w:rPr>
+          <w:rFonts w:ascii="Courier New" w:hAnsi="Courier New" w:cs="Courier New"/>
+        </w:rPr>
+        <w:t xml:space="preserve"> </w:t>
+      </w:r>
+      <w:r>
+        <w:rPr>
+          <w:rFonts w:ascii="Courier New" w:hAnsi="Courier New" w:cs="Courier New"/>
+        </w:rPr>
+        <w:t>is het wel duidelijk</w:t>
+      </w:r>
+      <w:r>
+        <w:rPr>
+          <w:rFonts w:ascii="Courier New" w:hAnsi="Courier New" w:cs="Courier New"/>
+        </w:rPr>
+        <w:t xml:space="preserve">, </w:t>
+      </w:r>
+      <w:r>
+        <w:rPr>
+          <w:rFonts w:ascii="Courier New" w:hAnsi="Courier New" w:cs="Courier New"/>
+        </w:rPr>
+        <w:t xml:space="preserve">het politieke systeem </w:t>
+      </w:r>
+      <w:r>
+        <w:rPr>
+          <w:rFonts w:ascii="Courier New" w:hAnsi="Courier New" w:cs="Courier New"/>
+        </w:rPr>
+        <w:t xml:space="preserve">wordt </w:t>
+      </w:r>
+      <w:r>
+        <w:rPr>
+          <w:rFonts w:ascii="Courier New" w:hAnsi="Courier New" w:cs="Courier New"/>
+        </w:rPr>
+        <w:t>door rijken gedomineerd</w:t>
+      </w:r>
+      <w:r>
+        <w:rPr>
+          <w:rFonts w:ascii="Courier New" w:hAnsi="Courier New" w:cs="Courier New"/>
+        </w:rPr>
+        <w:t>. Ze weten dat</w:t>
+      </w:r>
+      <w:r>
+        <w:rPr>
+          <w:rFonts w:ascii="Courier New" w:hAnsi="Courier New" w:cs="Courier New"/>
+        </w:rPr>
+        <w:t xml:space="preserve"> klasse, ras en geslacht nog steeds mogelijkheden </w:t>
+      </w:r>
+      <w:r>
+        <w:rPr>
+          <w:rFonts w:ascii="Courier New" w:hAnsi="Courier New" w:cs="Courier New"/>
+        </w:rPr>
+        <w:t>beïnvloeden. Ze zijn zich bewust van de</w:t>
+      </w:r>
+      <w:r>
+        <w:rPr>
+          <w:rFonts w:ascii="Courier New" w:hAnsi="Courier New" w:cs="Courier New"/>
+        </w:rPr>
+        <w:t xml:space="preserve"> ongelofelijk ongelijke verdeling van geld, macht en prestige</w:t>
+      </w:r>
+      <w:r>
+        <w:rPr>
+          <w:rFonts w:ascii="Courier New" w:hAnsi="Courier New" w:cs="Courier New"/>
+        </w:rPr>
+        <w:t>. Ze zullen zeggen dat k</w:t>
+      </w:r>
+      <w:r>
+        <w:rPr>
+          <w:rFonts w:ascii="Courier New" w:hAnsi="Courier New" w:cs="Courier New"/>
+        </w:rPr>
+        <w:t xml:space="preserve">limatologische en ecologische veranderingen </w:t>
+      </w:r>
+      <w:r>
+        <w:rPr>
+          <w:rFonts w:ascii="Courier New" w:hAnsi="Courier New" w:cs="Courier New"/>
+        </w:rPr>
+        <w:t>de eigen</w:t>
+      </w:r>
+      <w:r>
+        <w:rPr>
+          <w:rFonts w:ascii="Courier New" w:hAnsi="Courier New" w:cs="Courier New"/>
+        </w:rPr>
+        <w:t xml:space="preserve"> leefwereld </w:t>
+      </w:r>
+      <w:r>
+        <w:rPr>
+          <w:rFonts w:ascii="Courier New" w:hAnsi="Courier New" w:cs="Courier New"/>
+        </w:rPr>
+        <w:t>en die van na ons</w:t>
+      </w:r>
+      <w:r>
+        <w:rPr>
+          <w:rFonts w:ascii="Courier New" w:hAnsi="Courier New" w:cs="Courier New"/>
+        </w:rPr>
+        <w:t xml:space="preserve"> bedreigen. Het vertrouwen in de politiek</w:t>
+      </w:r>
+      <w:r>
+        <w:rPr>
+          <w:rFonts w:ascii="Courier New" w:hAnsi="Courier New" w:cs="Courier New"/>
+        </w:rPr>
+        <w:t>,</w:t>
+      </w:r>
+      <w:r>
+        <w:rPr>
+          <w:rFonts w:ascii="Courier New" w:hAnsi="Courier New" w:cs="Courier New"/>
+        </w:rPr>
+        <w:t xml:space="preserve"> </w:t>
+      </w:r>
+      <w:r>
+        <w:rPr>
+          <w:rFonts w:ascii="Courier New" w:hAnsi="Courier New" w:cs="Courier New"/>
+        </w:rPr>
+        <w:t>die deze</w:t>
+      </w:r>
+      <w:r>
+        <w:rPr>
+          <w:rFonts w:ascii="Courier New" w:hAnsi="Courier New" w:cs="Courier New"/>
+        </w:rPr>
+        <w:t xml:space="preserve"> problemen </w:t>
+      </w:r>
+      <w:r>
+        <w:rPr>
+          <w:rFonts w:ascii="Courier New" w:hAnsi="Courier New" w:cs="Courier New"/>
+        </w:rPr>
+        <w:t xml:space="preserve">zou moeten </w:t>
+      </w:r>
+      <w:r>
+        <w:rPr>
+          <w:rFonts w:ascii="Courier New" w:hAnsi="Courier New" w:cs="Courier New"/>
+        </w:rPr>
+        <w:t>aanpakken</w:t>
+      </w:r>
+      <w:r>
+        <w:rPr>
+          <w:rFonts w:ascii="Courier New" w:hAnsi="Courier New" w:cs="Courier New"/>
+        </w:rPr>
+        <w:t>,</w:t>
+      </w:r>
+      <w:r>
+        <w:rPr>
+          <w:rFonts w:ascii="Courier New" w:hAnsi="Courier New" w:cs="Courier New"/>
+        </w:rPr>
+        <w:t xml:space="preserve"> is naar een minimum gedaald</w:t>
+      </w:r>
+      <w:r>
+        <w:rPr>
+          <w:rFonts w:ascii="Courier New" w:hAnsi="Courier New" w:cs="Courier New"/>
+        </w:rPr>
+        <w:t xml:space="preserve"> en autoritair populisme bedreigt de democratische opbouw in verschillende landen. Wat volgens </w:t>
+      </w:r>
+      <w:r>
+        <w:rPr>
+          <w:rFonts w:ascii="Courier New" w:hAnsi="Courier New" w:cs="Courier New"/>
+        </w:rPr>
+        <w:t>Chandler</w:t>
+      </w:r>
+      <w:r>
+        <w:rPr>
+          <w:rFonts w:ascii="Courier New" w:hAnsi="Courier New" w:cs="Courier New"/>
+        </w:rPr>
+        <w:t xml:space="preserve"> het meest ontbreekt</w:t>
+      </w:r>
+      <w:r>
+        <w:rPr>
+          <w:rFonts w:ascii="Courier New" w:hAnsi="Courier New" w:cs="Courier New"/>
+        </w:rPr>
+        <w:t xml:space="preserve"> </w:t>
+      </w:r>
+      <w:r>
+        <w:rPr>
+          <w:rFonts w:ascii="Courier New" w:hAnsi="Courier New" w:cs="Courier New"/>
+        </w:rPr>
+        <w:t>in het politieke denken</w:t>
+      </w:r>
+      <w:r>
+        <w:rPr>
+          <w:rFonts w:ascii="Courier New" w:hAnsi="Courier New" w:cs="Courier New"/>
+        </w:rPr>
+        <w:t xml:space="preserve">, daar </w:t>
+      </w:r>
+      <w:r>
+        <w:rPr>
+          <w:rFonts w:ascii="Courier New" w:hAnsi="Courier New" w:cs="Courier New"/>
+        </w:rPr>
+        <w:t>zet hij wel een interessante deur open</w:t>
+      </w:r>
+      <w:r>
+        <w:rPr>
+          <w:rFonts w:ascii="Courier New" w:hAnsi="Courier New" w:cs="Courier New"/>
+        </w:rPr>
+        <w:t>, is een constructieve en coherente visie op een betere en eerlijkere samenleving.</w:t>
+      </w:r>
+      <w:r>
+        <w:rPr>
+          <w:rFonts w:ascii="Courier New" w:hAnsi="Courier New" w:cs="Courier New"/>
+        </w:rPr>
+        <w:t xml:space="preserve"> </w:t>
+      </w:r>
+      <w:r>
+        <w:rPr>
+          <w:rFonts w:ascii="Courier New" w:hAnsi="Courier New" w:cs="Courier New"/>
+        </w:rPr>
+        <w:t>Democratieën hebben</w:t>
+      </w:r>
+      <w:r>
+        <w:rPr>
+          <w:rFonts w:ascii="Courier New" w:hAnsi="Courier New" w:cs="Courier New"/>
+        </w:rPr>
+        <w:t xml:space="preserve"> zo’n</w:t>
+      </w:r>
+      <w:r>
+        <w:rPr>
+          <w:rFonts w:ascii="Courier New" w:hAnsi="Courier New" w:cs="Courier New"/>
+        </w:rPr>
+        <w:t xml:space="preserve"> ethische of ideologische onderbouwing nodig die </w:t>
+      </w:r>
+      <w:r>
+        <w:rPr>
+          <w:rFonts w:ascii="Courier New" w:hAnsi="Courier New" w:cs="Courier New"/>
+        </w:rPr>
+        <w:t>burgers</w:t>
+      </w:r>
+      <w:r>
+        <w:rPr>
+          <w:rFonts w:ascii="Courier New" w:hAnsi="Courier New" w:cs="Courier New"/>
+        </w:rPr>
+        <w:t xml:space="preserve"> snappen, waar ze voor willen opkomen en die ze willen verdedigen. </w:t>
+      </w:r>
+    </w:p>
+    <w:p>
+      <w:pPr>
+        <w:spacing w:line="360" w:lineRule="auto"/>
+        <w:rPr>
+          <w:rFonts w:ascii="Courier New" w:hAnsi="Courier New" w:cs="Courier New"/>
+        </w:rPr>
+      </w:pPr>
+      <w:r>
+        <w:rPr>
+          <w:rFonts w:ascii="Courier New" w:hAnsi="Courier New" w:cs="Courier New"/>
+        </w:rPr>
         <w:tab/>
         <w:t>Daniel Chandler heeft d</w:t>
       </w:r>
@@ -560,6 +635,12 @@
         <w:rPr>
           <w:rFonts w:ascii="Courier New" w:hAnsi="Courier New" w:cs="Courier New"/>
         </w:rPr>
+        <w:t xml:space="preserve">heel inzichtelijk </w:t>
+      </w:r>
+      <w:r>
+        <w:rPr>
+          <w:rFonts w:ascii="Courier New" w:hAnsi="Courier New" w:cs="Courier New"/>
+        </w:rPr>
         <w:t xml:space="preserve">de complexe </w:t>
       </w:r>
       <w:r>
@@ -580,13 +661,13 @@
         <w:rPr>
           <w:rFonts w:ascii="Courier New" w:hAnsi="Courier New" w:cs="Courier New"/>
         </w:rPr>
-        <w:t xml:space="preserve"> op een zeer duidelijke manier. </w:t>
-      </w:r>
-      <w:r>
-        <w:rPr>
-          <w:rFonts w:ascii="Courier New" w:hAnsi="Courier New" w:cs="Courier New"/>
-        </w:rPr>
-        <w:t>In het</w:t>
+        <w:t>, i</w:t>
+      </w:r>
+      <w:r>
+        <w:rPr>
+          <w:rFonts w:ascii="Courier New" w:hAnsi="Courier New" w:cs="Courier New"/>
+        </w:rPr>
+        <w:t>n het</w:t>
       </w:r>
       <w:r>
         <w:rPr>
@@ -674,7 +755,31 @@
         <w:rPr>
           <w:rFonts w:ascii="Courier New" w:hAnsi="Courier New" w:cs="Courier New"/>
         </w:rPr>
-        <w:t xml:space="preserve"> was de intellectueel die decennialang aan zijn theorie werkte en zijn ideeën deelde </w:t>
+        <w:t xml:space="preserve"> was de intellectueel die decennialang aan z</w:t>
+      </w:r>
+      <w:r>
+        <w:rPr>
+          <w:rFonts w:ascii="Courier New" w:hAnsi="Courier New" w:cs="Courier New"/>
+        </w:rPr>
+        <w:t>o’n</w:t>
+      </w:r>
+      <w:r>
+        <w:rPr>
+          <w:rFonts w:ascii="Courier New" w:hAnsi="Courier New" w:cs="Courier New"/>
+        </w:rPr>
+        <w:t xml:space="preserve"> </w:t>
+      </w:r>
+      <w:r>
+        <w:rPr>
+          <w:rFonts w:ascii="Courier New" w:hAnsi="Courier New" w:cs="Courier New"/>
+        </w:rPr>
+        <w:t>rechtvaardigheids</w:t>
+      </w:r>
+      <w:r>
+        <w:rPr>
+          <w:rFonts w:ascii="Courier New" w:hAnsi="Courier New" w:cs="Courier New"/>
+        </w:rPr>
+        <w:t xml:space="preserve">theorie werkte en zijn ideeën deelde </w:t>
       </w:r>
       <w:r>
         <w:rPr>
@@ -698,7 +803,14 @@
         <w:rPr>
           <w:rFonts w:ascii="Courier New" w:hAnsi="Courier New" w:cs="Courier New"/>
         </w:rPr>
-        <w:t xml:space="preserve"> op straat, de media en de politiek. Hij wil dat</w:t>
+        <w:t xml:space="preserve"> op </w:t>
+      </w:r>
+      <w:r>
+        <w:rPr>
+          <w:rFonts w:ascii="Courier New" w:hAnsi="Courier New" w:cs="Courier New"/>
+        </w:rPr>
+        <w:lastRenderedPageBreak/>
+        <w:t>straat, de media en de politiek. Hij wil dat</w:t>
       </w:r>
       <w:r>
         <w:rPr>
@@ -716,14 +828,7 @@
         <w:rPr>
           <w:rFonts w:ascii="Courier New" w:hAnsi="Courier New" w:cs="Courier New"/>
         </w:rPr>
-        <w:t xml:space="preserve">er </w:t>
-      </w:r>
-      <w:r>
-        <w:rPr>
-          <w:rFonts w:ascii="Courier New" w:hAnsi="Courier New" w:cs="Courier New"/>
-        </w:rPr>
-        <w:lastRenderedPageBreak/>
-        <w:t xml:space="preserve">verkiezingen mee </w:t>
+        <w:t xml:space="preserve">er verkiezingen mee </w:t>
       </w:r>
       <w:r>
         <w:rPr>
@@ -795,7 +900,13 @@
         <w:rPr>
           <w:rFonts w:ascii="Courier New" w:hAnsi="Courier New" w:cs="Courier New"/>
         </w:rPr>
-        <w:t xml:space="preserve">Eerst over </w:t>
+        <w:t xml:space="preserve">Eerst </w:t>
+      </w:r>
+      <w:r>
+        <w:rPr>
+          <w:rFonts w:ascii="Courier New" w:hAnsi="Courier New" w:cs="Courier New"/>
+        </w:rPr>
+        <w:t xml:space="preserve">gaat hij in op </w:t>
       </w:r>
       <w:proofErr w:type="spellStart"/>
       <w:r>
@@ -1051,21 +1162,7 @@
         <w:rPr>
           <w:rFonts w:ascii="Courier New" w:hAnsi="Courier New" w:cs="Courier New"/>
         </w:rPr>
-        <w:t xml:space="preserve"> zorgen </w:t>
-      </w:r>
-      <w:proofErr w:type="gramStart"/>
-      <w:r>
-        <w:rPr>
-          <w:rFonts w:ascii="Courier New" w:hAnsi="Courier New" w:cs="Courier New"/>
-        </w:rPr>
-        <w:t>er voor</w:t>
-      </w:r>
-      <w:proofErr w:type="gramEnd"/>
-      <w:r>
-        <w:rPr>
-          <w:rFonts w:ascii="Courier New" w:hAnsi="Courier New" w:cs="Courier New"/>
-        </w:rPr>
-        <w:t xml:space="preserve"> dat</w:t>
+        <w:t xml:space="preserve"> zorgen ervoor dat</w:t>
       </w:r>
       <w:r>
         <w:rPr>
@@ -1140,13 +1237,7 @@
         <w:rPr>
           <w:rFonts w:ascii="Courier New" w:hAnsi="Courier New" w:cs="Courier New"/>
         </w:rPr>
-        <w:t>Maar w</w:t>
-      </w:r>
-      <w:r>
-        <w:rPr>
-          <w:rFonts w:ascii="Courier New" w:hAnsi="Courier New" w:cs="Courier New"/>
-        </w:rPr>
-        <w:t>at voor een samenleving willen we vormgeven</w:t>
+        <w:t>Wie willen we zijn</w:t>
       </w:r>
       <w:r>
         <w:rPr>
@@ -1184,25 +1275,19 @@
         <w:rPr>
           <w:rFonts w:ascii="Courier New" w:hAnsi="Courier New" w:cs="Courier New"/>
         </w:rPr>
-        <w:t xml:space="preserve">samenleving voor ogen. </w:t>
-      </w:r>
-      <w:r>
-        <w:rPr>
-          <w:rFonts w:ascii="Courier New" w:hAnsi="Courier New" w:cs="Courier New"/>
-        </w:rPr>
-        <w:t xml:space="preserve">De kern </w:t>
-      </w:r>
-      <w:r>
-        <w:rPr>
-          <w:rFonts w:ascii="Courier New" w:hAnsi="Courier New" w:cs="Courier New"/>
-        </w:rPr>
-        <w:t>daarvan</w:t>
-      </w:r>
-      <w:r>
-        <w:rPr>
-          <w:rFonts w:ascii="Courier New" w:hAnsi="Courier New" w:cs="Courier New"/>
-        </w:rPr>
-        <w:t xml:space="preserve"> is simpel. Daarvoor moet jij jezelf </w:t>
+        <w:t>samenleving voor ogen</w:t>
+      </w:r>
+      <w:r>
+        <w:rPr>
+          <w:rFonts w:ascii="Courier New" w:hAnsi="Courier New" w:cs="Courier New"/>
+        </w:rPr>
+        <w:t xml:space="preserve"> met een eenvoudige kern</w:t>
+      </w:r>
+      <w:r>
+        <w:rPr>
+          <w:rFonts w:ascii="Courier New" w:hAnsi="Courier New" w:cs="Courier New"/>
+        </w:rPr>
+        <w:t xml:space="preserve">. Daarvoor moet jij jezelf </w:t>
       </w:r>
       <w:r>
         <w:rPr>
@@ -1322,7 +1407,7 @@
         <w:rPr>
           <w:rFonts w:ascii="Courier New" w:hAnsi="Courier New" w:cs="Courier New"/>
         </w:rPr>
-        <w:t xml:space="preserve">. Het is een soort denkexperiment dat </w:t>
+        <w:t xml:space="preserve">. </w:t>
       </w:r>
       <w:proofErr w:type="spellStart"/>
       <w:r>
@@ -1336,7 +1421,19 @@
         <w:rPr>
           <w:rFonts w:ascii="Courier New" w:hAnsi="Courier New" w:cs="Courier New"/>
         </w:rPr>
-        <w:t xml:space="preserve"> ons voorschotelt,</w:t>
+        <w:t xml:space="preserve"> schotels ons </w:t>
+      </w:r>
+      <w:r>
+        <w:rPr>
+          <w:rFonts w:ascii="Courier New" w:hAnsi="Courier New" w:cs="Courier New"/>
+        </w:rPr>
+        <w:t xml:space="preserve">een soort denkexperiment </w:t>
+      </w:r>
+      <w:r>
+        <w:rPr>
+          <w:rFonts w:ascii="Courier New" w:hAnsi="Courier New" w:cs="Courier New"/>
+        </w:rPr>
+        <w:t>voor,</w:t>
       </w:r>
       <w:r>
         <w:rPr>
@@ -1426,7 +1523,13 @@
         <w:rPr>
           <w:rFonts w:ascii="Courier New" w:hAnsi="Courier New" w:cs="Courier New"/>
         </w:rPr>
-        <w:t xml:space="preserve">die </w:t>
+        <w:t>zo’n</w:t>
+      </w:r>
+      <w:r>
+        <w:rPr>
+          <w:rFonts w:ascii="Courier New" w:hAnsi="Courier New" w:cs="Courier New"/>
+        </w:rPr>
+        <w:t xml:space="preserve"> </w:t>
       </w:r>
       <w:r>
         <w:rPr>
@@ -1488,7 +1591,19 @@
         <w:rPr>
           <w:rFonts w:ascii="Courier New" w:hAnsi="Courier New" w:cs="Courier New"/>
         </w:rPr>
-        <w:t>nemen. Allereerst zullen we onze persoonlijke</w:t>
+        <w:t>nemen. Allereerst zullen</w:t>
+      </w:r>
+      <w:r>
+        <w:rPr>
+          <w:rFonts w:ascii="Courier New" w:hAnsi="Courier New" w:cs="Courier New"/>
+        </w:rPr>
+        <w:t xml:space="preserve"> we opkomen voor onze </w:t>
+      </w:r>
+      <w:r>
+        <w:rPr>
+          <w:rFonts w:ascii="Courier New" w:hAnsi="Courier New" w:cs="Courier New"/>
+        </w:rPr>
+        <w:t>persoonlijke</w:t>
       </w:r>
       <w:r>
         <w:rPr>
@@ -1512,7 +1627,7 @@
         <w:rPr>
           <w:rFonts w:ascii="Courier New" w:hAnsi="Courier New" w:cs="Courier New"/>
         </w:rPr>
-        <w:t xml:space="preserve">vrijheden beschermen. </w:t>
+        <w:t xml:space="preserve">vrijheden. </w:t>
       </w:r>
       <w:r>
         <w:rPr>
@@ -1584,14 +1699,14 @@
         <w:rPr>
           <w:rFonts w:ascii="Courier New" w:hAnsi="Courier New" w:cs="Courier New"/>
         </w:rPr>
-        <w:t xml:space="preserve">. Iedereen moet een </w:t>
+        <w:t xml:space="preserve">. </w:t>
       </w:r>
       <w:r>
         <w:rPr>
           <w:rFonts w:ascii="Courier New" w:hAnsi="Courier New" w:cs="Courier New"/>
         </w:rPr>
         <w:lastRenderedPageBreak/>
-        <w:t>gelijke kans krijgen om succes te hebben in het leven</w:t>
+        <w:t>Iedereen moet een gelijke kans krijgen om succes te hebben in het leven</w:t>
       </w:r>
       <w:r>
         <w:rPr>
@@ -1657,7 +1772,39 @@
         <w:rPr>
           <w:rFonts w:ascii="Courier New" w:hAnsi="Courier New" w:cs="Courier New"/>
         </w:rPr>
-        <w:t>, dat is interessant,</w:t>
+        <w:t xml:space="preserve">, </w:t>
+      </w:r>
+      <w:r>
+        <w:rPr>
+          <w:rFonts w:ascii="Courier New" w:hAnsi="Courier New" w:cs="Courier New"/>
+        </w:rPr>
+        <w:t xml:space="preserve">en </w:t>
+      </w:r>
+      <w:r>
+        <w:rPr>
+          <w:rFonts w:ascii="Courier New" w:hAnsi="Courier New" w:cs="Courier New"/>
+        </w:rPr>
+        <w:t>dat is interessant</w:t>
+      </w:r>
+      <w:r>
+        <w:rPr>
+          <w:rFonts w:ascii="Courier New" w:hAnsi="Courier New" w:cs="Courier New"/>
+        </w:rPr>
+        <w:t xml:space="preserve"> en anders dan wat we om ons heen. </w:t>
+      </w:r>
+      <w:proofErr w:type="gramStart"/>
+      <w:r>
+        <w:rPr>
+          <w:rFonts w:ascii="Courier New" w:hAnsi="Courier New" w:cs="Courier New"/>
+        </w:rPr>
+        <w:t>zien</w:t>
+      </w:r>
+      <w:proofErr w:type="gramEnd"/>
+      <w:r>
+        <w:rPr>
+          <w:rFonts w:ascii="Courier New" w:hAnsi="Courier New" w:cs="Courier New"/>
+        </w:rPr>
+        <w:t>,</w:t>
       </w:r>
       <w:r>
         <w:rPr>
@@ -1687,7 +1834,19 @@
         <w:rPr>
           <w:rFonts w:ascii="Courier New" w:hAnsi="Courier New" w:cs="Courier New"/>
         </w:rPr>
-        <w:t xml:space="preserve"> we ons af</w:t>
+        <w:t xml:space="preserve"> we ons </w:t>
+      </w:r>
+      <w:r>
+        <w:rPr>
+          <w:rFonts w:ascii="Courier New" w:hAnsi="Courier New" w:cs="Courier New"/>
+        </w:rPr>
+        <w:t xml:space="preserve">daarom </w:t>
+      </w:r>
+      <w:r>
+        <w:rPr>
+          <w:rFonts w:ascii="Courier New" w:hAnsi="Courier New" w:cs="Courier New"/>
+        </w:rPr>
+        <w:t>af</w:t>
       </w:r>
       <w:r>
         <w:rPr>
@@ -1860,7 +2019,31 @@
         <w:rPr>
           <w:rFonts w:ascii="Courier New" w:hAnsi="Courier New" w:cs="Courier New"/>
         </w:rPr>
-        <w:t>Chandler omarmt deze rechtvaardigheidstheorie maar wil dat het in onze tijd gebruikt wordt bij de problemen waar wij tegen aanlopen. V</w:t>
+        <w:t>Chandler omarmt deze rechtvaardigheidstheorie maar wil dat het in onze tijd gebruikt wordt bij de problemen waar wij tegenaan</w:t>
+      </w:r>
+      <w:r>
+        <w:rPr>
+          <w:rFonts w:ascii="Courier New" w:hAnsi="Courier New" w:cs="Courier New"/>
+        </w:rPr>
+        <w:t xml:space="preserve"> </w:t>
+      </w:r>
+      <w:r>
+        <w:rPr>
+          <w:rFonts w:ascii="Courier New" w:hAnsi="Courier New" w:cs="Courier New"/>
+        </w:rPr>
+        <w:t>lopen</w:t>
+      </w:r>
+      <w:r>
+        <w:rPr>
+          <w:rFonts w:ascii="Courier New" w:hAnsi="Courier New" w:cs="Courier New"/>
+        </w:rPr>
+        <w:t>: vrijheid, democratie, gelijke kans, welvaartsverdeling en betekenisvol werken</w:t>
+      </w:r>
+      <w:r>
+        <w:rPr>
+          <w:rFonts w:ascii="Courier New" w:hAnsi="Courier New" w:cs="Courier New"/>
+        </w:rPr>
+        <w:t>. V</w:t>
       </w:r>
       <w:r>
         <w:rPr>
@@ -1872,7 +2055,43 @@
         <w:rPr>
           <w:rFonts w:ascii="Courier New" w:hAnsi="Courier New" w:cs="Courier New"/>
         </w:rPr>
-        <w:t xml:space="preserve">. Het is persoonlijke strijd geworden en willen onze </w:t>
+        <w:t>. H</w:t>
+      </w:r>
+      <w:r>
+        <w:rPr>
+          <w:rFonts w:ascii="Courier New" w:hAnsi="Courier New" w:cs="Courier New"/>
+        </w:rPr>
+        <w:t xml:space="preserve">et </w:t>
+      </w:r>
+      <w:r>
+        <w:rPr>
+          <w:rFonts w:ascii="Courier New" w:hAnsi="Courier New" w:cs="Courier New"/>
+        </w:rPr>
+        <w:t>is</w:t>
+      </w:r>
+      <w:r>
+        <w:rPr>
+          <w:rFonts w:ascii="Courier New" w:hAnsi="Courier New" w:cs="Courier New"/>
+        </w:rPr>
+        <w:t xml:space="preserve"> het</w:t>
+      </w:r>
+      <w:r>
+        <w:rPr>
+          <w:rFonts w:ascii="Courier New" w:hAnsi="Courier New" w:cs="Courier New"/>
+        </w:rPr>
+        <w:t xml:space="preserve"> persoonlijke strijd geworden en </w:t>
+      </w:r>
+      <w:r>
+        <w:rPr>
+          <w:rFonts w:ascii="Courier New" w:hAnsi="Courier New" w:cs="Courier New"/>
+        </w:rPr>
+        <w:t xml:space="preserve">hier </w:t>
+      </w:r>
+      <w:r>
+        <w:rPr>
+          <w:rFonts w:ascii="Courier New" w:hAnsi="Courier New" w:cs="Courier New"/>
+        </w:rPr>
+        <w:t xml:space="preserve">willen onze </w:t>
       </w:r>
       <w:r>
         <w:rPr>
@@ -2139,6 +2358,12 @@
         <w:rPr>
           <w:rFonts w:ascii="Courier New" w:hAnsi="Courier New" w:cs="Courier New"/>
         </w:rPr>
+        <w:t xml:space="preserve">besluitvorming </w:t>
+      </w:r>
+      <w:r>
+        <w:rPr>
+          <w:rFonts w:ascii="Courier New" w:hAnsi="Courier New" w:cs="Courier New"/>
+        </w:rPr>
         <w:t>kunnen deelnemen.</w:t>
       </w:r>
       <w:r>
@@ -2157,14 +2382,14 @@
         <w:rPr>
           <w:rFonts w:ascii="Courier New" w:hAnsi="Courier New" w:cs="Courier New"/>
         </w:rPr>
-        <w:t xml:space="preserve"> doet concrete voorstellen om representatie en participatie te versterken en de invloed van geld terug te dringen </w:t>
+        <w:t xml:space="preserve"> doet concrete voorstellen </w:t>
       </w:r>
       <w:r>
         <w:rPr>
           <w:rFonts w:ascii="Courier New" w:hAnsi="Courier New" w:cs="Courier New"/>
         </w:rPr>
         <w:lastRenderedPageBreak/>
-        <w:t xml:space="preserve">zodat ook het democratische proces ten goede komt aan de minst bedeelden. </w:t>
+        <w:t xml:space="preserve">om representatie en participatie te versterken en de invloed van geld terug te dringen zodat ook het democratische proces ten goede komt aan de minst bedeelden. </w:t>
       </w:r>
     </w:p>
     <w:p>
@@ -2302,7 +2527,43 @@
         <w:rPr>
           <w:rFonts w:ascii="Courier New" w:hAnsi="Courier New" w:cs="Courier New"/>
         </w:rPr>
-        <w:t>zorgen dat de levensstandaard van de onderkant van de samenleving ten goede komt. We zouden kunnen experimenteren met basisinkomen maar ook maatregelen die in een vroeg stadium ongelijkheid tegengaan zodat we dat niet achteraf hoeven te herstellen. Denk aan het verhogen van minimuminkomen, beroepstrainingen, versterken van de positie van vakbonden en andere maatregelen die ervoor zorgen dat het inkomen van mensen via werk erop vooruitgaan. Niet alleen het inkomen ook het vermogen van mensen zouden eerlijker verdeeld moeten worden</w:t>
+        <w:t xml:space="preserve">zorgen dat de levensstandaard </w:t>
+      </w:r>
+      <w:r>
+        <w:rPr>
+          <w:rFonts w:ascii="Courier New" w:hAnsi="Courier New" w:cs="Courier New"/>
+        </w:rPr>
+        <w:t>a</w:t>
+      </w:r>
+      <w:r>
+        <w:rPr>
+          <w:rFonts w:ascii="Courier New" w:hAnsi="Courier New" w:cs="Courier New"/>
+        </w:rPr>
+        <w:t xml:space="preserve">an de onderkant van de samenleving </w:t>
+      </w:r>
+      <w:r>
+        <w:rPr>
+          <w:rFonts w:ascii="Courier New" w:hAnsi="Courier New" w:cs="Courier New"/>
+        </w:rPr>
+        <w:t>erop vooruitgaat</w:t>
+      </w:r>
+      <w:r>
+        <w:rPr>
+          <w:rFonts w:ascii="Courier New" w:hAnsi="Courier New" w:cs="Courier New"/>
+        </w:rPr>
+        <w:t>. We zouden kunnen experimenteren met basisinkomen maar ook maatregelen die in een vroeg stadium ongelijkheid tegengaan zodat we dat niet achteraf hoeven te herstellen. Denk aan het verhogen van minimuminkomen, beroepstrainingen, versterken van de positie van vakbonden en andere maatregelen die ervoor zorgen dat het inkomen van mensen via werk erop vooruitgaan. Niet alleen het inkomen</w:t>
+      </w:r>
+      <w:r>
+        <w:rPr>
+          <w:rFonts w:ascii="Courier New" w:hAnsi="Courier New" w:cs="Courier New"/>
+        </w:rPr>
+        <w:t>,</w:t>
+      </w:r>
+      <w:r>
+        <w:rPr>
+          <w:rFonts w:ascii="Courier New" w:hAnsi="Courier New" w:cs="Courier New"/>
+        </w:rPr>
+        <w:t xml:space="preserve"> ook het vermogen van mensen zouden eerlijker verdeeld moeten worden</w:t>
       </w:r>
       <w:r>
         <w:rPr>
@@ -2446,7 +2707,31 @@
         <w:rPr>
           <w:rFonts w:ascii="Courier New" w:hAnsi="Courier New" w:cs="Courier New"/>
         </w:rPr>
-        <w:t xml:space="preserve"> was een heel belangrijk boek</w:t>
+        <w:t xml:space="preserve"> </w:t>
+      </w:r>
+      <w:r>
+        <w:rPr>
+          <w:rFonts w:ascii="Courier New" w:hAnsi="Courier New" w:cs="Courier New"/>
+        </w:rPr>
+        <w:t>i</w:t>
+      </w:r>
+      <w:r>
+        <w:rPr>
+          <w:rFonts w:ascii="Courier New" w:hAnsi="Courier New" w:cs="Courier New"/>
+        </w:rPr>
+        <w:t xml:space="preserve">s een heel belangrijk </w:t>
+      </w:r>
+      <w:r>
+        <w:rPr>
+          <w:rFonts w:ascii="Courier New" w:hAnsi="Courier New" w:cs="Courier New"/>
+        </w:rPr>
+        <w:t xml:space="preserve">politiek filosofisch </w:t>
+      </w:r>
+      <w:r>
+        <w:rPr>
+          <w:rFonts w:ascii="Courier New" w:hAnsi="Courier New" w:cs="Courier New"/>
+        </w:rPr>
+        <w:t>boek</w:t>
       </w:r>
       <w:r>
         <w:rPr>
@@ -2550,7 +2835,21 @@
         <w:rPr>
           <w:rFonts w:ascii="Courier New" w:hAnsi="Courier New" w:cs="Courier New"/>
         </w:rPr>
-        <w:t xml:space="preserve">meer dan veertig jaar ons doen en laten bepaalde, zal hij verschrikkelijk hebben gevonden. De keerzijden van dat neoliberalisme zijn </w:t>
+        <w:t xml:space="preserve">meer dan veertig jaar ons doen en laten bepaalde, zal </w:t>
+      </w:r>
+      <w:proofErr w:type="spellStart"/>
+      <w:r>
+        <w:rPr>
+          <w:rFonts w:ascii="Courier New" w:hAnsi="Courier New" w:cs="Courier New"/>
+        </w:rPr>
+        <w:t>Rawls</w:t>
+      </w:r>
+      <w:proofErr w:type="spellEnd"/>
+      <w:r>
+        <w:rPr>
+          <w:rFonts w:ascii="Courier New" w:hAnsi="Courier New" w:cs="Courier New"/>
+        </w:rPr>
+        <w:t xml:space="preserve"> verschrikkelijk hebben gevonden. De keerzijden van dat neoliberalisme zijn </w:t>
       </w:r>
       <w:r>
         <w:rPr>
@@ -2568,7 +2867,27 @@
         <w:rPr>
           <w:rFonts w:ascii="Courier New" w:hAnsi="Courier New" w:cs="Courier New"/>
         </w:rPr>
-        <w:t xml:space="preserve">Het alternatief is nog onduidelijk. </w:t>
+        <w:t xml:space="preserve">Wat </w:t>
+      </w:r>
+      <w:proofErr w:type="gramStart"/>
+      <w:r>
+        <w:rPr>
+          <w:rFonts w:ascii="Courier New" w:hAnsi="Courier New" w:cs="Courier New"/>
+        </w:rPr>
+        <w:t>er voor</w:t>
+      </w:r>
+      <w:proofErr w:type="gramEnd"/>
+      <w:r>
+        <w:rPr>
+          <w:rFonts w:ascii="Courier New" w:hAnsi="Courier New" w:cs="Courier New"/>
+        </w:rPr>
+        <w:t xml:space="preserve"> in de plaats moet komen is </w:t>
+      </w:r>
+      <w:r>
+        <w:rPr>
+          <w:rFonts w:ascii="Courier New" w:hAnsi="Courier New" w:cs="Courier New"/>
+        </w:rPr>
+        <w:t xml:space="preserve">nog onduidelijk. </w:t>
       </w:r>
       <w:r>
         <w:rPr>
@@ -2614,7 +2933,43 @@
         <w:rPr>
           <w:rFonts w:ascii="Courier New" w:hAnsi="Courier New" w:cs="Courier New"/>
         </w:rPr>
-        <w:t xml:space="preserve">’ redelijke pluralisme gaat het om samenwerking en wederkerigheid en de centrale rol die families, gemeenschappen en </w:t>
+        <w:t xml:space="preserve">’ </w:t>
+      </w:r>
+      <w:r>
+        <w:rPr>
+          <w:rFonts w:ascii="Courier New" w:hAnsi="Courier New" w:cs="Courier New"/>
+        </w:rPr>
+        <w:t>‘</w:t>
+      </w:r>
+      <w:r>
+        <w:rPr>
+          <w:rFonts w:ascii="Courier New" w:hAnsi="Courier New" w:cs="Courier New"/>
+        </w:rPr>
+        <w:t>redelijke pluralisme</w:t>
+      </w:r>
+      <w:r>
+        <w:rPr>
+          <w:rFonts w:ascii="Courier New" w:hAnsi="Courier New" w:cs="Courier New"/>
+        </w:rPr>
+        <w:t>’</w:t>
+      </w:r>
+      <w:r>
+        <w:rPr>
+          <w:rFonts w:ascii="Courier New" w:hAnsi="Courier New" w:cs="Courier New"/>
+        </w:rPr>
+        <w:t xml:space="preserve"> gaat het om samenwerking en wederkerigheid en </w:t>
+      </w:r>
+      <w:r>
+        <w:rPr>
+          <w:rFonts w:ascii="Courier New" w:hAnsi="Courier New" w:cs="Courier New"/>
+        </w:rPr>
+        <w:t>het belang van</w:t>
+      </w:r>
+      <w:r>
+        <w:rPr>
+          <w:rFonts w:ascii="Courier New" w:hAnsi="Courier New" w:cs="Courier New"/>
+        </w:rPr>
+        <w:t xml:space="preserve"> families, gemeenschappen en </w:t>
       </w:r>
       <w:proofErr w:type="gramStart"/>
       <w:r>
@@ -2628,13 +2983,43 @@
         <w:rPr>
           <w:rFonts w:ascii="Courier New" w:hAnsi="Courier New" w:cs="Courier New"/>
         </w:rPr>
-        <w:t xml:space="preserve"> in ons leven spelen. </w:t>
-      </w:r>
-      <w:r>
-        <w:rPr>
-          <w:rFonts w:ascii="Courier New" w:hAnsi="Courier New" w:cs="Courier New"/>
-        </w:rPr>
-        <w:t xml:space="preserve">Onze samenleving heeft </w:t>
+        <w:t xml:space="preserve"> in ons leven. </w:t>
+      </w:r>
+      <w:r>
+        <w:rPr>
+          <w:rFonts w:ascii="Courier New" w:hAnsi="Courier New" w:cs="Courier New"/>
+        </w:rPr>
+        <w:t>Gezonde s</w:t>
+      </w:r>
+      <w:r>
+        <w:rPr>
+          <w:rFonts w:ascii="Courier New" w:hAnsi="Courier New" w:cs="Courier New"/>
+        </w:rPr>
+        <w:t>amenleving</w:t>
+      </w:r>
+      <w:r>
+        <w:rPr>
+          <w:rFonts w:ascii="Courier New" w:hAnsi="Courier New" w:cs="Courier New"/>
+        </w:rPr>
+        <w:t>en</w:t>
+      </w:r>
+      <w:r>
+        <w:rPr>
+          <w:rFonts w:ascii="Courier New" w:hAnsi="Courier New" w:cs="Courier New"/>
+        </w:rPr>
+        <w:t xml:space="preserve"> he</w:t>
+      </w:r>
+      <w:r>
+        <w:rPr>
+          <w:rFonts w:ascii="Courier New" w:hAnsi="Courier New" w:cs="Courier New"/>
+        </w:rPr>
+        <w:t>bben</w:t>
+      </w:r>
+      <w:r>
+        <w:rPr>
+          <w:rFonts w:ascii="Courier New" w:hAnsi="Courier New" w:cs="Courier New"/>
+        </w:rPr>
+        <w:t xml:space="preserve"> </w:t>
       </w:r>
       <w:r>
         <w:rPr>
@@ -2646,7 +3031,13 @@
         <w:rPr>
           <w:rFonts w:ascii="Courier New" w:hAnsi="Courier New" w:cs="Courier New"/>
         </w:rPr>
-        <w:t xml:space="preserve"> nodig en maar ‘stabiel vanwege de juiste redenen’ zoals </w:t>
+        <w:t>,</w:t>
+      </w:r>
+      <w:r>
+        <w:rPr>
+          <w:rFonts w:ascii="Courier New" w:hAnsi="Courier New" w:cs="Courier New"/>
+        </w:rPr>
+        <w:t xml:space="preserve"> maar ‘stabiel vanwege de juiste redenen’ zoals </w:t>
       </w:r>
       <w:proofErr w:type="spellStart"/>
       <w:r>
@@ -2660,7 +3051,19 @@
         <w:rPr>
           <w:rFonts w:ascii="Courier New" w:hAnsi="Courier New" w:cs="Courier New"/>
         </w:rPr>
-        <w:t xml:space="preserve"> dat omschreef. Hem gaat het niet om een bepaalde manier van </w:t>
+        <w:t xml:space="preserve"> dat omschreef. </w:t>
+      </w:r>
+      <w:r>
+        <w:rPr>
+          <w:rFonts w:ascii="Courier New" w:hAnsi="Courier New" w:cs="Courier New"/>
+        </w:rPr>
+        <w:t xml:space="preserve">Dan </w:t>
+      </w:r>
+      <w:r>
+        <w:rPr>
+          <w:rFonts w:ascii="Courier New" w:hAnsi="Courier New" w:cs="Courier New"/>
+        </w:rPr>
+        <w:t xml:space="preserve">gaat het niet om een bepaalde manier van </w:t>
       </w:r>
       <w:r>
         <w:rPr>
@@ -2672,7 +3075,19 @@
         <w:rPr>
           <w:rFonts w:ascii="Courier New" w:hAnsi="Courier New" w:cs="Courier New"/>
         </w:rPr>
-        <w:t xml:space="preserve">leven want daar komen we toch </w:t>
+        <w:t>leven</w:t>
+      </w:r>
+      <w:r>
+        <w:rPr>
+          <w:rFonts w:ascii="Courier New" w:hAnsi="Courier New" w:cs="Courier New"/>
+        </w:rPr>
+        <w:t>,</w:t>
+      </w:r>
+      <w:r>
+        <w:rPr>
+          <w:rFonts w:ascii="Courier New" w:hAnsi="Courier New" w:cs="Courier New"/>
+        </w:rPr>
+        <w:t xml:space="preserve"> daar komen we toch </w:t>
       </w:r>
       <w:r>
         <w:rPr>
@@ -2720,7 +3135,19 @@
         <w:rPr>
           <w:rFonts w:ascii="Courier New" w:hAnsi="Courier New" w:cs="Courier New"/>
         </w:rPr>
-        <w:t>denken gaat alle kanten op</w:t>
+        <w:t xml:space="preserve">denken gaat </w:t>
+      </w:r>
+      <w:r>
+        <w:rPr>
+          <w:rFonts w:ascii="Courier New" w:hAnsi="Courier New" w:cs="Courier New"/>
+        </w:rPr>
+        <w:t>verschillende</w:t>
+      </w:r>
+      <w:r>
+        <w:rPr>
+          <w:rFonts w:ascii="Courier New" w:hAnsi="Courier New" w:cs="Courier New"/>
+        </w:rPr>
+        <w:t xml:space="preserve"> kanten op</w:t>
       </w:r>
       <w:r>
         <w:rPr>
@@ -2732,7 +3159,43 @@
         <w:rPr>
           <w:rFonts w:ascii="Courier New" w:hAnsi="Courier New" w:cs="Courier New"/>
         </w:rPr>
-        <w:t xml:space="preserve"> hebben behoefte aan een soort rustig evenwicht dat Chandler ‘reflectief equilibrium’ noemt.  </w:t>
+        <w:t xml:space="preserve"> hebben behoefte aa</w:t>
+      </w:r>
+      <w:r>
+        <w:rPr>
+          <w:rFonts w:ascii="Courier New" w:hAnsi="Courier New" w:cs="Courier New"/>
+        </w:rPr>
+        <w:t xml:space="preserve">n een meer </w:t>
+      </w:r>
+      <w:r>
+        <w:rPr>
+          <w:rFonts w:ascii="Courier New" w:hAnsi="Courier New" w:cs="Courier New"/>
+        </w:rPr>
+        <w:t xml:space="preserve">rustig evenwicht </w:t>
+      </w:r>
+      <w:r>
+        <w:rPr>
+          <w:rFonts w:ascii="Courier New" w:hAnsi="Courier New" w:cs="Courier New"/>
+        </w:rPr>
+        <w:t>(</w:t>
+      </w:r>
+      <w:r>
+        <w:rPr>
+          <w:rFonts w:ascii="Courier New" w:hAnsi="Courier New" w:cs="Courier New"/>
+        </w:rPr>
+        <w:t>‘reflectief equilibrium’</w:t>
+      </w:r>
+      <w:r>
+        <w:rPr>
+          <w:rFonts w:ascii="Courier New" w:hAnsi="Courier New" w:cs="Courier New"/>
+        </w:rPr>
+        <w:t>)</w:t>
+      </w:r>
+      <w:r>
+        <w:rPr>
+          <w:rFonts w:ascii="Courier New" w:hAnsi="Courier New" w:cs="Courier New"/>
+        </w:rPr>
+        <w:t xml:space="preserve"> en </w:t>
       </w:r>
       <w:proofErr w:type="spellStart"/>
       <w:r>
@@ -2746,7 +3209,63 @@
         <w:rPr>
           <w:rFonts w:ascii="Courier New" w:hAnsi="Courier New" w:cs="Courier New"/>
         </w:rPr>
-        <w:t xml:space="preserve"> staat een humane, gelijke en duurzame samenleving voor. </w:t>
+        <w:t>’</w:t>
+      </w:r>
+      <w:r>
+        <w:rPr>
+          <w:rFonts w:ascii="Courier New" w:hAnsi="Courier New" w:cs="Courier New"/>
+        </w:rPr>
+        <w:t xml:space="preserve"> </w:t>
+      </w:r>
+      <w:r>
+        <w:rPr>
+          <w:rFonts w:ascii="Courier New" w:hAnsi="Courier New" w:cs="Courier New"/>
+        </w:rPr>
+        <w:t xml:space="preserve">idee van </w:t>
+      </w:r>
+      <w:r>
+        <w:rPr>
+          <w:rFonts w:ascii="Courier New" w:hAnsi="Courier New" w:cs="Courier New"/>
+        </w:rPr>
+        <w:t xml:space="preserve">een humane, gelijke en duurzame samenleving </w:t>
+      </w:r>
+      <w:r>
+        <w:rPr>
+          <w:rFonts w:ascii="Courier New" w:hAnsi="Courier New" w:cs="Courier New"/>
+        </w:rPr>
+        <w:t>zou dat kunnen zijn</w:t>
+      </w:r>
+      <w:r>
+        <w:rPr>
+          <w:rFonts w:ascii="Courier New" w:hAnsi="Courier New" w:cs="Courier New"/>
+        </w:rPr>
+        <w:t>.</w:t>
+      </w:r>
+      <w:r>
+        <w:rPr>
+          <w:rFonts w:ascii="Courier New" w:hAnsi="Courier New" w:cs="Courier New"/>
+        </w:rPr>
+        <w:t xml:space="preserve"> Op deelterreinen zijn er vast betere boeken. Wat </w:t>
+      </w:r>
+      <w:proofErr w:type="spellStart"/>
+      <w:r>
+        <w:rPr>
+          <w:rFonts w:ascii="Courier New" w:hAnsi="Courier New" w:cs="Courier New"/>
+        </w:rPr>
+        <w:t>Chandlers</w:t>
+      </w:r>
+      <w:proofErr w:type="spellEnd"/>
+      <w:r>
+        <w:rPr>
+          <w:rFonts w:ascii="Courier New" w:hAnsi="Courier New" w:cs="Courier New"/>
+        </w:rPr>
+        <w:t xml:space="preserve"> boek zo sterk maakt is de coherentie en samenhang in denken over wie we zouden kunnen zijn. </w:t>
+      </w:r>
+      <w:r>
+        <w:rPr>
+          <w:rFonts w:ascii="Courier New" w:hAnsi="Courier New" w:cs="Courier New"/>
+        </w:rPr>
+        <w:t xml:space="preserve"> </w:t>
       </w:r>
     </w:p>
     <w:p>

</xml_diff>